<commit_message>
capitulo 2 Sistemas de Telemedida, centro de supervision
</commit_message>
<xml_diff>
--- a/borrador 1.docx
+++ b/borrador 1.docx
@@ -1143,7 +1143,39 @@
           <w:sz w:val="22"/>
           <w:szCs w:val="22"/>
         </w:rPr>
-        <w:t xml:space="preserve">de usuarios, no posee hasta la fecha un sistema encargado de </w:t>
+        <w:t>de usuarios, no posee hasta la fecha un sistema encargado de recolectar los datos que son registrados por cada smart meter en tiempo real para su poste</w:t>
+      </w:r>
+      <w:r>
+        <w:rPr>
+          <w:rFonts w:ascii="Arial" w:hAnsi="Arial" w:cs="Arial"/>
+          <w:sz w:val="22"/>
+          <w:szCs w:val="22"/>
+        </w:rPr>
+        <w:t>rior tratamiento, esta acción la sigue</w:t>
+      </w:r>
+      <w:r>
+        <w:rPr>
+          <w:rFonts w:ascii="Arial" w:hAnsi="Arial" w:cs="Arial"/>
+          <w:sz w:val="22"/>
+          <w:szCs w:val="22"/>
+        </w:rPr>
+        <w:t xml:space="preserve"> realizando </w:t>
+      </w:r>
+      <w:r>
+        <w:rPr>
+          <w:rFonts w:ascii="Arial" w:hAnsi="Arial" w:cs="Arial"/>
+          <w:sz w:val="22"/>
+          <w:szCs w:val="22"/>
+        </w:rPr>
+        <w:t xml:space="preserve">mensualmente </w:t>
+      </w:r>
+      <w:r>
+        <w:rPr>
+          <w:rFonts w:ascii="Arial" w:hAnsi="Arial" w:cs="Arial"/>
+          <w:sz w:val="22"/>
+          <w:szCs w:val="22"/>
+        </w:rPr>
+        <w:t xml:space="preserve">con cuadrillas de </w:t>
       </w:r>
       <w:r>
         <w:rPr>
@@ -1152,39 +1184,7 @@
           <w:szCs w:val="22"/>
         </w:rPr>
         <w:lastRenderedPageBreak/>
-        <w:t>recolectar los datos que son registrados por cada smart meter en tiempo real para su poste</w:t>
-      </w:r>
-      <w:r>
-        <w:rPr>
-          <w:rFonts w:ascii="Arial" w:hAnsi="Arial" w:cs="Arial"/>
-          <w:sz w:val="22"/>
-          <w:szCs w:val="22"/>
-        </w:rPr>
-        <w:t>rior tratamiento, esta acción la sigue</w:t>
-      </w:r>
-      <w:r>
-        <w:rPr>
-          <w:rFonts w:ascii="Arial" w:hAnsi="Arial" w:cs="Arial"/>
-          <w:sz w:val="22"/>
-          <w:szCs w:val="22"/>
-        </w:rPr>
-        <w:t xml:space="preserve"> realizando </w:t>
-      </w:r>
-      <w:r>
-        <w:rPr>
-          <w:rFonts w:ascii="Arial" w:hAnsi="Arial" w:cs="Arial"/>
-          <w:sz w:val="22"/>
-          <w:szCs w:val="22"/>
-        </w:rPr>
-        <w:t xml:space="preserve">mensualmente </w:t>
-      </w:r>
-      <w:r>
-        <w:rPr>
-          <w:rFonts w:ascii="Arial" w:hAnsi="Arial" w:cs="Arial"/>
-          <w:sz w:val="22"/>
-          <w:szCs w:val="22"/>
-        </w:rPr>
-        <w:t>con cuadrillas de personas distribuidas por cada zona de</w:t>
+        <w:t>personas distribuidas por cada zona de</w:t>
       </w:r>
       <w:r>
         <w:rPr>
@@ -1689,8 +1689,6 @@
         <w:lastRenderedPageBreak/>
         <w:t>Capítulo 2. Los Sistemas de Telemedida</w:t>
       </w:r>
-      <w:bookmarkStart w:id="0" w:name="_GoBack"/>
-      <w:bookmarkEnd w:id="0"/>
       <w:r>
         <w:rPr>
           <w:rFonts w:ascii="Arial" w:hAnsi="Arial" w:cs="Arial"/>
@@ -1885,19 +1883,31 @@
         <w:rPr>
           <w:lang w:val="es-PY"/>
         </w:rPr>
-        <w:t>La Terminal remota es una unidad electrónica de adquisición de datos. Su electrónica de diseño tiene como parte central a un microprocesador o micro controlador de bajo consumo, que dispone de los dispositivos de conversión analógico-digital o de lo interfaces de bus de campo necesarios para tomar las muestras de los sensores. Debe de posibilitar las lecturas por medio de interfaces de comunicación. (Cofiguraciones de redes de telemedida, Gonzalo Ruiz)</w:t>
-      </w:r>
-    </w:p>
-    <w:p>
-      <w:pPr>
+        <w:t>La Terminal remota es una unidad electrónica de adquisición de datos. Su electrónica de diseño tiene como parte central a un microprocesador o micro controlador de bajo consumo, que dispone de los dispositivos de conversión analógico-digital</w:t>
+      </w:r>
+      <w:r>
         <w:rPr>
           <w:lang w:val="es-PY"/>
         </w:rPr>
-      </w:pPr>
+        <w:t xml:space="preserve"> o de las</w:t>
+      </w:r>
       <w:r>
         <w:rPr>
           <w:lang w:val="es-PY"/>
         </w:rPr>
+        <w:t xml:space="preserve"> interfaces de bus de campo necesarios para tomar las muestras de los sensores. Debe de posibilitar las lecturas por medio de interfaces de comunicación. (Cofiguraciones de redes de telemedida, Gonzalo Ruiz)</w:t>
+      </w:r>
+    </w:p>
+    <w:p>
+      <w:pPr>
+        <w:rPr>
+          <w:lang w:val="es-PY"/>
+        </w:rPr>
+      </w:pPr>
+      <w:r>
+        <w:rPr>
+          <w:lang w:val="es-PY"/>
+        </w:rPr>
         <w:t>A continuacion se muestran algunos tipos de terminales remotas</w:t>
       </w:r>
     </w:p>
@@ -1942,17 +1952,89 @@
       </w:pPr>
       <w:r>
         <w:rPr>
+          <w:lang w:val="es-PY"/>
+        </w:rPr>
+        <w:t>Para que el data-logger funcione lo primero que se debe hacer es conectarlo a una computadora con una interfaz USB, seguidamente acompañado de un software especial para el equipo, se configuran los parámetros a con</w:t>
+      </w:r>
+      <w:r>
+        <w:rPr>
+          <w:lang w:val="es-PY"/>
+        </w:rPr>
+        <w:t>s</w:t>
+      </w:r>
+      <w:r>
+        <w:rPr>
+          <w:lang w:val="es-PY"/>
+        </w:rPr>
+        <w:t>iderarse en las mediciones (intervalo de muestreo, tiempo de inicio, tiempo de parada, etc</w:t>
+      </w:r>
+      <w:r>
+        <w:rPr>
+          <w:lang w:val="es-PY"/>
+        </w:rPr>
+        <w:t>). Una vez terminado este procedimiento</w:t>
+      </w:r>
+      <w:r>
+        <w:rPr>
+          <w:lang w:val="es-PY"/>
+        </w:rPr>
+        <w:t>, el logger puede ser desconectado y desplegado en el sitio deseado.(</w:t>
+      </w:r>
+      <w:r>
+        <w:t xml:space="preserve"> </w:t>
+      </w:r>
+      <w:r>
+        <w:rPr>
+          <w:lang w:val="es-PY"/>
+        </w:rPr>
+        <w:t>http://</w:t>
+      </w:r>
+      <w:r>
+        <w:rPr>
           <w:noProof/>
           <w:lang w:eastAsia="es-ES"/>
         </w:rPr>
+        <w:t xml:space="preserve"> </w:t>
+      </w:r>
+      <w:r>
+        <w:rPr>
+          <w:lang w:val="es-PY"/>
+        </w:rPr>
+        <w:t>www.onsetcomp.com/what-is-a-data-logger</w:t>
+      </w:r>
+      <w:r>
+        <w:rPr>
+          <w:lang w:val="es-PY"/>
+        </w:rPr>
+        <w:t xml:space="preserve">) </w:t>
+      </w:r>
+    </w:p>
+    <w:p>
+      <w:pPr>
+        <w:rPr>
+          <w:lang w:val="es-PY"/>
+        </w:rPr>
+      </w:pPr>
+    </w:p>
+    <w:p>
+      <w:pPr>
+        <w:rPr>
+          <w:lang w:val="es-PY"/>
+        </w:rPr>
+      </w:pPr>
+      <w:r>
+        <w:rPr>
+          <w:noProof/>
+          <w:lang w:eastAsia="es-ES"/>
+        </w:rPr>
         <w:drawing>
-          <wp:anchor distT="0" distB="0" distL="114300" distR="114300" simplePos="0" relativeHeight="251687936" behindDoc="0" locked="0" layoutInCell="1" allowOverlap="1" wp14:anchorId="17DB6C50" wp14:editId="57D6FB13">
+          <wp:anchor distT="0" distB="0" distL="114300" distR="114300" simplePos="0" relativeHeight="251657728" behindDoc="0" locked="0" layoutInCell="1" allowOverlap="1" wp14:anchorId="19E1CBAA" wp14:editId="064F0377">
             <wp:simplePos x="0" y="0"/>
             <wp:positionH relativeFrom="column">
-              <wp:posOffset>1691640</wp:posOffset>
+              <wp:posOffset>1644015</wp:posOffset>
             </wp:positionH>
             <wp:positionV relativeFrom="paragraph">
-              <wp:posOffset>1306830</wp:posOffset>
+              <wp:posOffset>80645</wp:posOffset>
             </wp:positionV>
             <wp:extent cx="2143125" cy="1524000"/>
             <wp:effectExtent l="0" t="0" r="9525" b="0"/>
@@ -2010,40 +2092,34 @@
           </wp:anchor>
         </w:drawing>
       </w:r>
-      <w:r>
+    </w:p>
+    <w:p>
+      <w:pPr>
         <w:rPr>
           <w:lang w:val="es-PY"/>
         </w:rPr>
-        <w:t>Para que el data-logger funcione lo primero que se debe hacer es conectarlo a una computadora con una interfaz USB, seguidamente acompañado de un software especial para el equipo, se configuran los parámetros a coniderarse en las mediciones (intervalo de muestreo, tiempo de inicio, tiempo de parada, etc ) y listo, el logger puede ser desconectado y desplegado en el sitio deseado.(</w:t>
-      </w:r>
-      <w:r>
-        <w:t xml:space="preserve"> </w:t>
-      </w:r>
-      <w:r>
+      </w:pPr>
+    </w:p>
+    <w:p>
+      <w:pPr>
         <w:rPr>
           <w:lang w:val="es-PY"/>
         </w:rPr>
-        <w:t>http://</w:t>
-      </w:r>
-      <w:r>
-        <w:rPr>
-          <w:noProof/>
-          <w:lang w:eastAsia="es-ES"/>
-        </w:rPr>
-        <w:t xml:space="preserve"> </w:t>
-      </w:r>
-      <w:r>
+      </w:pPr>
+    </w:p>
+    <w:p>
+      <w:pPr>
         <w:rPr>
           <w:lang w:val="es-PY"/>
         </w:rPr>
-        <w:t>www.onsetcomp.com/what-is-a-data-logger</w:t>
-      </w:r>
-      <w:r>
+      </w:pPr>
+    </w:p>
+    <w:p>
+      <w:pPr>
         <w:rPr>
           <w:lang w:val="es-PY"/>
         </w:rPr>
-        <w:t xml:space="preserve">) </w:t>
-      </w:r>
+      </w:pPr>
     </w:p>
     <w:p>
       <w:pPr>
@@ -2072,13 +2148,12 @@
           <w:lang w:val="es-PY"/>
         </w:rPr>
       </w:pPr>
-    </w:p>
-    <w:p>
-      <w:pPr>
+      <w:r>
         <w:rPr>
           <w:lang w:val="es-PY"/>
         </w:rPr>
-      </w:pPr>
+        <w:t>2.2.2 Automatas Programables, Controladores Logicos Programables o PLCs</w:t>
+      </w:r>
     </w:p>
     <w:p>
       <w:pPr>
@@ -2086,13 +2161,12 @@
           <w:lang w:val="es-PY"/>
         </w:rPr>
       </w:pPr>
-    </w:p>
-    <w:p>
-      <w:pPr>
+      <w:r>
         <w:rPr>
           <w:lang w:val="es-PY"/>
         </w:rPr>
-      </w:pPr>
+        <w:t>Normalmente empleadas en la industria como unidades de medida y de control. Son equipos modulares muy robustos, capaces de operar en un ambiente hostil. Cuentan con su propio lenguaje de programación orientado a la automatización de procesos (Norma IEC 1131-3). Su consumo es alto y se alimentan de 24 voltios. Tambien disponen de modulos de comunicaciones, entradas-salidas analógicas o digitales, buses de campo, etc. Poseen poca capacidad de memoria. (Cofiguraciones de redes de telemedida, Gonzalo Ruiz)</w:t>
+      </w:r>
     </w:p>
     <w:p>
       <w:pPr>
@@ -2107,91 +2181,18 @@
           <w:lang w:val="es-PY"/>
         </w:rPr>
       </w:pPr>
-    </w:p>
-    <w:p>
-      <w:pPr>
+      <w:r>
         <w:rPr>
           <w:lang w:val="es-PY"/>
         </w:rPr>
-      </w:pPr>
+        <w:t xml:space="preserve">2.2.3 Medidores </w:t>
+      </w:r>
       <w:r>
         <w:rPr>
           <w:lang w:val="es-PY"/>
         </w:rPr>
-        <w:t>2.2.2 Automatas Programables, Controladores Logicos Programables o PLCs</w:t>
-      </w:r>
-    </w:p>
-    <w:p>
-      <w:pPr>
-        <w:rPr>
-          <w:lang w:val="es-PY"/>
-        </w:rPr>
-      </w:pPr>
-      <w:r>
-        <w:rPr>
-          <w:lang w:val="es-PY"/>
-        </w:rPr>
-        <w:t>Normalmente empleadas en la industria como unidades de medida y de control. Son equipos modulares muy robustos, capaces de operar en un ambiente hostil. Cuentan con su propio lenguaje de programación orientado a la automatización de procesos (Norma IEC 1131-3). Su consumo es alto y se alimentan de 24 voltios. Tambien disponen de modulos de comunicaciones, entradas-salidas analógicas o digitales, buses de campo, etc. Poseen poca capacidad de memoria. (Cofiguraciones de redes de telemedida, Gonzalo Ruiz)</w:t>
-      </w:r>
-    </w:p>
-    <w:p>
-      <w:pPr>
-        <w:rPr>
-          <w:lang w:val="es-PY"/>
-        </w:rPr>
-      </w:pPr>
-    </w:p>
-    <w:p>
-      <w:pPr>
-        <w:rPr>
-          <w:lang w:val="es-PY"/>
-        </w:rPr>
-      </w:pPr>
-      <w:r>
-        <w:rPr>
-          <w:lang w:val="es-PY"/>
-        </w:rPr>
-        <w:t>2.2.3 Medidores Eléctricos</w:t>
-      </w:r>
-    </w:p>
-    <w:p>
-      <w:pPr>
-        <w:rPr>
-          <w:lang w:val="es-PY"/>
-        </w:rPr>
-      </w:pPr>
-      <w:r>
-        <w:rPr>
-          <w:lang w:val="es-PY"/>
-        </w:rPr>
-        <w:lastRenderedPageBreak/>
-        <w:t>Para analizar el sistema de la investigación, es necesario conocer en detalle el funcionamiento del medidor electrónico de energía y el software para la comunicación con el mismo.</w:t>
-      </w:r>
-    </w:p>
-    <w:p>
-      <w:pPr>
-        <w:pStyle w:val="NormalWeb"/>
-        <w:spacing w:before="0" w:beforeAutospacing="0" w:after="0" w:afterAutospacing="0" w:line="360" w:lineRule="auto"/>
-        <w:jc w:val="center"/>
-        <w:rPr>
-          <w:rFonts w:ascii="Arial" w:hAnsi="Arial" w:cs="Arial"/>
-          <w:sz w:val="22"/>
-          <w:szCs w:val="22"/>
-          <w:lang w:val="es-PY"/>
-        </w:rPr>
-      </w:pPr>
-    </w:p>
-    <w:p>
-      <w:pPr>
-        <w:pStyle w:val="NormalWeb"/>
-        <w:spacing w:before="0" w:beforeAutospacing="0" w:after="0" w:afterAutospacing="0" w:line="360" w:lineRule="auto"/>
-        <w:jc w:val="both"/>
-        <w:rPr>
-          <w:rFonts w:ascii="Arial" w:hAnsi="Arial" w:cs="Arial"/>
-          <w:sz w:val="22"/>
-          <w:szCs w:val="22"/>
-        </w:rPr>
-      </w:pPr>
+        <w:t>Eléctricos</w:t>
+      </w:r>
     </w:p>
     <w:p>
       <w:pPr>
@@ -2206,6 +2207,7 @@
           <w:sz w:val="22"/>
           <w:szCs w:val="22"/>
         </w:rPr>
+        <w:lastRenderedPageBreak/>
         <w:t xml:space="preserve">El aumento de la demanda y </w:t>
       </w:r>
       <w:r>
@@ -2447,7 +2449,7 @@
         <w:rPr>
           <w:rFonts w:ascii="Arial" w:hAnsi="Arial" w:cs="Arial"/>
         </w:rPr>
-        <w:t>MEDIDORES ANALOGICOS</w:t>
+        <w:t>2.2.3.1 Tipos de Medidores</w:t>
       </w:r>
     </w:p>
     <w:p>
@@ -2466,6 +2468,31 @@
         <w:rPr>
           <w:rFonts w:ascii="Arial" w:hAnsi="Arial" w:cs="Arial"/>
         </w:rPr>
+        <w:t xml:space="preserve">a. </w:t>
+      </w:r>
+      <w:r>
+        <w:rPr>
+          <w:rFonts w:ascii="Arial" w:hAnsi="Arial" w:cs="Arial"/>
+        </w:rPr>
+        <w:t>MEDIDORES ANALOGICOS</w:t>
+      </w:r>
+    </w:p>
+    <w:p>
+      <w:pPr>
+        <w:autoSpaceDE w:val="0"/>
+        <w:autoSpaceDN w:val="0"/>
+        <w:adjustRightInd w:val="0"/>
+        <w:spacing w:after="0" w:line="360" w:lineRule="auto"/>
+        <w:ind w:firstLine="708"/>
+        <w:jc w:val="both"/>
+        <w:rPr>
+          <w:rFonts w:ascii="Arial" w:hAnsi="Arial" w:cs="Arial"/>
+        </w:rPr>
+      </w:pPr>
+      <w:r>
+        <w:rPr>
+          <w:rFonts w:ascii="Arial" w:hAnsi="Arial" w:cs="Arial"/>
+        </w:rPr>
         <w:t>El medidor</w:t>
       </w:r>
       <w:r>
@@ -2574,15 +2601,19 @@
         <w:rPr>
           <w:rFonts w:ascii="Arial" w:hAnsi="Arial" w:cs="Arial"/>
         </w:rPr>
-        <w:t>por una bobina móvil de tensión y un par de bobinas fijas de corriente.[</w:t>
-      </w:r>
-      <w:r>
-        <w:rPr>
-          <w:rFonts w:ascii="Times New Roman" w:hAnsi="Times New Roman" w:cs="Times New Roman"/>
-          <w:sz w:val="23"/>
-          <w:szCs w:val="23"/>
+        <w:t>por una bobina móvil de tensión y un par de bobinas fijas de corriente.</w:t>
+      </w:r>
+      <w:r>
+        <w:rPr>
+          <w:rFonts w:ascii="Arial" w:hAnsi="Arial" w:cs="Arial"/>
         </w:rPr>
         <w:t xml:space="preserve"> </w:t>
+      </w:r>
+      <w:r>
+        <w:rPr>
+          <w:rFonts w:ascii="Arial" w:hAnsi="Arial" w:cs="Arial"/>
+        </w:rPr>
+        <w:t>[</w:t>
       </w:r>
       <w:r>
         <w:rPr>
@@ -2799,7 +2830,7 @@
           </mc:Choice>
           <mc:Fallback>
             <w:pict>
-              <v:rect w14:anchorId="72289D88" id="Rectángulo 8" o:spid="_x0000_s1026" alt="https://upload.wikimedia.org/wikipedia/commons/thumb/b/b9/Hydro_quebec_meter.JPG/640px-Hydro_quebec_meter.JPG" style="width:24.3pt;height:24.3pt;visibility:visible;mso-wrap-style:square;mso-left-percent:-10001;mso-top-percent:-10001;mso-position-horizontal:absolute;mso-position-horizontal-relative:char;mso-position-vertical:absolute;mso-position-vertical-relative:line;mso-left-percent:-10001;mso-top-percent:-10001;v-text-anchor:top" o:gfxdata="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" filled="f" stroked="f">
+              <v:rect w14:anchorId="6B7276AB" id="Rectángulo 8" o:spid="_x0000_s1026" alt="https://upload.wikimedia.org/wikipedia/commons/thumb/b/b9/Hydro_quebec_meter.JPG/640px-Hydro_quebec_meter.JPG" style="width:24.3pt;height:24.3pt;visibility:visible;mso-wrap-style:square;mso-left-percent:-10001;mso-top-percent:-10001;mso-position-horizontal:absolute;mso-position-horizontal-relative:char;mso-position-vertical:absolute;mso-position-vertical-relative:line;mso-left-percent:-10001;mso-top-percent:-10001;v-text-anchor:top" o:gfxdata="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" filled="f" stroked="f">
                 <o:lock v:ext="edit" aspectratio="t"/>
                 <w10:anchorlock/>
               </v:rect>
@@ -3174,7 +3205,15 @@
           <w:sz w:val="22"/>
           <w:szCs w:val="22"/>
         </w:rPr>
-        <w:t xml:space="preserve"> como: consumo, demanda máxima, potencia reactiva, potencia aparente, factor de potencia, etc. </w:t>
+        <w:t xml:space="preserve"> como:</w:t>
+      </w:r>
+      <w:r>
+        <w:rPr>
+          <w:rFonts w:ascii="Arial" w:hAnsi="Arial" w:cs="Arial"/>
+          <w:sz w:val="22"/>
+          <w:szCs w:val="22"/>
+        </w:rPr>
+        <w:t xml:space="preserve"> demanda máxima, potencia reactiva, potencia aparente, factor de potencia, etc. </w:t>
       </w:r>
     </w:p>
     <w:p>
@@ -3202,6 +3241,14 @@
           <w:szCs w:val="22"/>
         </w:rPr>
       </w:pPr>
+      <w:r>
+        <w:rPr>
+          <w:rFonts w:ascii="Arial" w:hAnsi="Arial" w:cs="Arial"/>
+          <w:sz w:val="22"/>
+          <w:szCs w:val="22"/>
+        </w:rPr>
+        <w:t xml:space="preserve">b. </w:t>
+      </w:r>
       <w:r>
         <w:rPr>
           <w:rFonts w:ascii="Arial" w:hAnsi="Arial" w:cs="Arial"/>
@@ -3490,7 +3537,6 @@
           <w:sz w:val="22"/>
           <w:szCs w:val="22"/>
         </w:rPr>
-        <w:lastRenderedPageBreak/>
         <w:t>El desarrollo de medidores inteligentes era eminente con el correr de los años, las distintas empresas fabricantes de medidores empezaron a apostar en esta nueva tecnología</w:t>
       </w:r>
       <w:r>
@@ -3549,6 +3595,7 @@
           <w:sz w:val="22"/>
           <w:szCs w:val="22"/>
         </w:rPr>
+        <w:lastRenderedPageBreak/>
         <w:t>Estos medidores electrónicos poseen la</w:t>
       </w:r>
       <w:r>
@@ -4088,7 +4135,23 @@
           <w:sz w:val="22"/>
           <w:szCs w:val="22"/>
         </w:rPr>
-        <w:t xml:space="preserve">Administración Nacional de Electricidad (ANDE) comenzó el proyecto de instalación de medidores </w:t>
+        <w:t>Administración Naciona</w:t>
+      </w:r>
+      <w:r>
+        <w:rPr>
+          <w:rFonts w:ascii="Arial" w:hAnsi="Arial" w:cs="Arial"/>
+          <w:sz w:val="22"/>
+          <w:szCs w:val="22"/>
+        </w:rPr>
+        <w:t>l de Electricidad (ANDE) ha puesto en marcha</w:t>
+      </w:r>
+      <w:r>
+        <w:rPr>
+          <w:rFonts w:ascii="Arial" w:hAnsi="Arial" w:cs="Arial"/>
+          <w:sz w:val="22"/>
+          <w:szCs w:val="22"/>
+        </w:rPr>
+        <w:t xml:space="preserve"> el proyecto de instalación de medidores </w:t>
       </w:r>
       <w:r>
         <w:rPr>
@@ -4128,8 +4191,77 @@
           <w:sz w:val="22"/>
           <w:szCs w:val="22"/>
         </w:rPr>
-        <w:t xml:space="preserve">atizar el </w:t>
-      </w:r>
+        <w:t xml:space="preserve">atizar el sistema eléctrico; restablecer </w:t>
+      </w:r>
+      <w:r>
+        <w:rPr>
+          <w:rFonts w:ascii="Arial" w:hAnsi="Arial" w:cs="Arial"/>
+          <w:sz w:val="22"/>
+          <w:szCs w:val="22"/>
+        </w:rPr>
+        <w:t>el suministro de energía en caso de cortes mediante un sistema autogestionado</w:t>
+      </w:r>
+      <w:r>
+        <w:rPr>
+          <w:rFonts w:ascii="Arial" w:hAnsi="Arial" w:cs="Arial"/>
+          <w:sz w:val="22"/>
+          <w:szCs w:val="22"/>
+        </w:rPr>
+        <w:t>,</w:t>
+      </w:r>
+      <w:r>
+        <w:rPr>
+          <w:rFonts w:ascii="Arial" w:hAnsi="Arial" w:cs="Arial"/>
+          <w:sz w:val="22"/>
+          <w:szCs w:val="22"/>
+        </w:rPr>
+        <w:t xml:space="preserve"> capaz de aislar y reconocer las fallas, con posibilidad de enviar notificaciones a las cuadrillas en caso de no encontrar una solución.</w:t>
+      </w:r>
+      <w:r>
+        <w:rPr>
+          <w:rFonts w:ascii="Arial" w:hAnsi="Arial" w:cs="Arial"/>
+          <w:sz w:val="22"/>
+          <w:szCs w:val="22"/>
+        </w:rPr>
+        <w:t>[</w:t>
+      </w:r>
+      <w:r>
+        <w:rPr>
+          <w:rFonts w:ascii="Arial" w:hAnsi="Arial" w:cs="Arial"/>
+          <w:sz w:val="22"/>
+          <w:szCs w:val="22"/>
+        </w:rPr>
+        <w:t>http://www.paraguay.com/nacionales/ande-planea-instalar-medidores-inteligentes-en-asuncion-92519</w:t>
+      </w:r>
+      <w:r>
+        <w:rPr>
+          <w:rFonts w:ascii="Arial" w:hAnsi="Arial" w:cs="Arial"/>
+          <w:sz w:val="22"/>
+          <w:szCs w:val="22"/>
+        </w:rPr>
+        <w:t>].</w:t>
+      </w:r>
+      <w:r>
+        <w:rPr>
+          <w:rFonts w:ascii="Arial" w:hAnsi="Arial" w:cs="Arial"/>
+          <w:sz w:val="22"/>
+          <w:szCs w:val="22"/>
+        </w:rPr>
+        <w:t xml:space="preserve"> </w:t>
+      </w:r>
+    </w:p>
+    <w:p>
+      <w:pPr>
+        <w:pStyle w:val="NormalWeb"/>
+        <w:spacing w:before="0" w:beforeAutospacing="0" w:after="0" w:afterAutospacing="0" w:line="360" w:lineRule="auto"/>
+        <w:ind w:firstLine="708"/>
+        <w:jc w:val="both"/>
+        <w:rPr>
+          <w:rFonts w:ascii="Arial" w:hAnsi="Arial" w:cs="Arial"/>
+          <w:sz w:val="22"/>
+          <w:szCs w:val="22"/>
+        </w:rPr>
+      </w:pPr>
       <w:r>
         <w:rPr>
           <w:rFonts w:ascii="Arial" w:hAnsi="Arial" w:cs="Arial"/>
@@ -4137,15 +4269,15 @@
           <w:szCs w:val="22"/>
         </w:rPr>
         <w:lastRenderedPageBreak/>
-        <w:t xml:space="preserve">sistema eléctrico; restablecer </w:t>
-      </w:r>
-      <w:r>
-        <w:rPr>
-          <w:rFonts w:ascii="Arial" w:hAnsi="Arial" w:cs="Arial"/>
-          <w:sz w:val="22"/>
-          <w:szCs w:val="22"/>
-        </w:rPr>
-        <w:t>el suministro de energía en caso de cortes mediante un sistema autogestionado</w:t>
+        <w:t>Para lograr</w:t>
+      </w:r>
+      <w:r>
+        <w:rPr>
+          <w:rFonts w:ascii="Arial" w:hAnsi="Arial" w:cs="Arial"/>
+          <w:sz w:val="22"/>
+          <w:szCs w:val="22"/>
+        </w:rPr>
+        <w:t xml:space="preserve"> un proyecto tal</w:t>
       </w:r>
       <w:r>
         <w:rPr>
@@ -4161,39 +4293,148 @@
           <w:sz w:val="22"/>
           <w:szCs w:val="22"/>
         </w:rPr>
-        <w:t xml:space="preserve"> capaz de aislar y reconocer las fallas, con posibilidad de enviar notificaciones a las cuadrillas en caso de no encontrar una solución.</w:t>
-      </w:r>
-      <w:r>
-        <w:rPr>
-          <w:rFonts w:ascii="Arial" w:hAnsi="Arial" w:cs="Arial"/>
-          <w:sz w:val="22"/>
-          <w:szCs w:val="22"/>
-        </w:rPr>
-        <w:t>[</w:t>
-      </w:r>
-      <w:r>
-        <w:rPr>
-          <w:rFonts w:ascii="Arial" w:hAnsi="Arial" w:cs="Arial"/>
-          <w:sz w:val="22"/>
-          <w:szCs w:val="22"/>
-        </w:rPr>
-        <w:t>http://www.paraguay.com/nacionales/ande-planea-instalar-medidores-inteligentes-en-asuncion-92519</w:t>
-      </w:r>
-      <w:r>
-        <w:rPr>
-          <w:rFonts w:ascii="Arial" w:hAnsi="Arial" w:cs="Arial"/>
-          <w:sz w:val="22"/>
-          <w:szCs w:val="22"/>
-        </w:rPr>
-        <w:t>].</w:t>
-      </w:r>
-      <w:r>
-        <w:rPr>
-          <w:rFonts w:ascii="Arial" w:hAnsi="Arial" w:cs="Arial"/>
-          <w:sz w:val="22"/>
-          <w:szCs w:val="22"/>
-        </w:rPr>
-        <w:t xml:space="preserve"> </w:t>
+        <w:t xml:space="preserve"> o mismo el propuesto en esta tesis,</w:t>
+      </w:r>
+      <w:r>
+        <w:rPr>
+          <w:rFonts w:ascii="Arial" w:hAnsi="Arial" w:cs="Arial"/>
+          <w:sz w:val="22"/>
+          <w:szCs w:val="22"/>
+        </w:rPr>
+        <w:t xml:space="preserve"> es necesario conocer en detalle el funcionamiento del medidor electrónico de energía</w:t>
+      </w:r>
+      <w:r>
+        <w:rPr>
+          <w:rFonts w:ascii="Arial" w:hAnsi="Arial" w:cs="Arial"/>
+          <w:sz w:val="22"/>
+          <w:szCs w:val="22"/>
+        </w:rPr>
+        <w:t>, sus protocolos</w:t>
+      </w:r>
+      <w:r>
+        <w:rPr>
+          <w:rFonts w:ascii="Arial" w:hAnsi="Arial" w:cs="Arial"/>
+          <w:sz w:val="22"/>
+          <w:szCs w:val="22"/>
+        </w:rPr>
+        <w:t xml:space="preserve"> y el software para la comunicación.</w:t>
+      </w:r>
+      <w:r>
+        <w:rPr>
+          <w:rFonts w:ascii="Arial" w:hAnsi="Arial" w:cs="Arial"/>
+          <w:sz w:val="22"/>
+          <w:szCs w:val="22"/>
+        </w:rPr>
+        <w:t xml:space="preserve"> Ac</w:t>
+      </w:r>
+      <w:r>
+        <w:rPr>
+          <w:rFonts w:ascii="Arial" w:hAnsi="Arial" w:cs="Arial"/>
+          <w:sz w:val="22"/>
+          <w:szCs w:val="22"/>
+        </w:rPr>
+        <w:t>tualmente existen varias marcas</w:t>
+      </w:r>
+      <w:r>
+        <w:rPr>
+          <w:rFonts w:ascii="Arial" w:hAnsi="Arial" w:cs="Arial"/>
+          <w:sz w:val="22"/>
+          <w:szCs w:val="22"/>
+        </w:rPr>
+        <w:t xml:space="preserve"> de medidores tales como: ABB, Siemems, EMH, Elgama,</w:t>
+      </w:r>
+      <w:r>
+        <w:rPr>
+          <w:rFonts w:ascii="Arial" w:hAnsi="Arial" w:cs="Arial"/>
+          <w:sz w:val="22"/>
+          <w:szCs w:val="22"/>
+        </w:rPr>
+        <w:t xml:space="preserve"> ISKRAEMECO,</w:t>
+      </w:r>
+      <w:r>
+        <w:rPr>
+          <w:rFonts w:ascii="Arial" w:hAnsi="Arial" w:cs="Arial"/>
+          <w:sz w:val="22"/>
+          <w:szCs w:val="22"/>
+        </w:rPr>
+        <w:t xml:space="preserve"> unas con </w:t>
+      </w:r>
+      <w:r>
+        <w:rPr>
+          <w:rFonts w:ascii="Arial" w:hAnsi="Arial" w:cs="Arial"/>
+          <w:sz w:val="22"/>
+          <w:szCs w:val="22"/>
+        </w:rPr>
+        <w:t>más</w:t>
+      </w:r>
+      <w:r>
+        <w:rPr>
+          <w:rFonts w:ascii="Arial" w:hAnsi="Arial" w:cs="Arial"/>
+          <w:sz w:val="22"/>
+          <w:szCs w:val="22"/>
+        </w:rPr>
+        <w:t xml:space="preserve"> funciones que otras. </w:t>
+      </w:r>
+    </w:p>
+    <w:p>
+      <w:pPr>
+        <w:pStyle w:val="NormalWeb"/>
+        <w:spacing w:before="0" w:beforeAutospacing="0" w:after="0" w:afterAutospacing="0" w:line="360" w:lineRule="auto"/>
+        <w:ind w:firstLine="708"/>
+        <w:jc w:val="both"/>
+        <w:rPr>
+          <w:rFonts w:ascii="Arial" w:hAnsi="Arial" w:cs="Arial"/>
+          <w:sz w:val="22"/>
+          <w:szCs w:val="22"/>
+        </w:rPr>
+      </w:pPr>
+      <w:r>
+        <w:rPr>
+          <w:rFonts w:ascii="Arial" w:hAnsi="Arial" w:cs="Arial"/>
+          <w:sz w:val="22"/>
+          <w:szCs w:val="22"/>
+        </w:rPr>
+        <w:t>El modelo que se verá a continuación</w:t>
+      </w:r>
+      <w:r>
+        <w:rPr>
+          <w:rFonts w:ascii="Arial" w:hAnsi="Arial" w:cs="Arial"/>
+          <w:sz w:val="22"/>
+          <w:szCs w:val="22"/>
+        </w:rPr>
+        <w:t>, es el ISKRAEMECO MT174, utilizado e instalado por la Administración Nacional de Electricidad (ANDE).</w:t>
+      </w:r>
+      <w:r>
+        <w:rPr>
+          <w:rFonts w:ascii="Arial" w:hAnsi="Arial" w:cs="Arial"/>
+          <w:sz w:val="22"/>
+          <w:szCs w:val="22"/>
+        </w:rPr>
+        <w:t xml:space="preserve"> Algunos de sus</w:t>
+      </w:r>
+      <w:r>
+        <w:rPr>
+          <w:rFonts w:ascii="Arial" w:hAnsi="Arial" w:cs="Arial"/>
+          <w:sz w:val="22"/>
+          <w:szCs w:val="22"/>
+        </w:rPr>
+        <w:t xml:space="preserve"> protocolo</w:t>
+      </w:r>
+      <w:r>
+        <w:rPr>
+          <w:rFonts w:ascii="Arial" w:hAnsi="Arial" w:cs="Arial"/>
+          <w:sz w:val="22"/>
+          <w:szCs w:val="22"/>
+        </w:rPr>
+        <w:t xml:space="preserve">s se analizaran </w:t>
+      </w:r>
+      <w:r>
+        <w:rPr>
+          <w:rFonts w:ascii="Arial" w:hAnsi="Arial" w:cs="Arial"/>
+          <w:sz w:val="22"/>
+          <w:szCs w:val="22"/>
+        </w:rPr>
+        <w:t>en el capítulo 3.</w:t>
       </w:r>
     </w:p>
     <w:p>
@@ -4225,342 +4466,15 @@
           <w:sz w:val="22"/>
           <w:szCs w:val="22"/>
         </w:rPr>
-        <w:t>2.1 Medidor electrónico ISKRAEMECO MT174.</w:t>
-      </w:r>
-    </w:p>
-    <w:p>
-      <w:pPr>
-        <w:pStyle w:val="NormalWeb"/>
-        <w:spacing w:before="0" w:beforeAutospacing="0" w:after="0" w:afterAutospacing="0" w:line="360" w:lineRule="auto"/>
-        <w:ind w:firstLine="708"/>
-        <w:jc w:val="both"/>
-        <w:rPr>
-          <w:rFonts w:ascii="Arial" w:hAnsi="Arial" w:cs="Arial"/>
-          <w:sz w:val="22"/>
-          <w:szCs w:val="22"/>
-        </w:rPr>
-      </w:pPr>
-      <w:r>
-        <w:rPr>
-          <w:rFonts w:ascii="Arial" w:hAnsi="Arial" w:cs="Arial"/>
-          <w:sz w:val="22"/>
-          <w:szCs w:val="22"/>
-        </w:rPr>
-        <w:t>Actualmente existe una gran variedad de medidores digitales en el mercado</w:t>
-      </w:r>
-      <w:r>
-        <w:rPr>
-          <w:rFonts w:ascii="Arial" w:hAnsi="Arial" w:cs="Arial"/>
-          <w:sz w:val="22"/>
-          <w:szCs w:val="22"/>
-        </w:rPr>
-        <w:t xml:space="preserve">, </w:t>
-      </w:r>
-      <w:r>
-        <w:rPr>
-          <w:rFonts w:ascii="Arial" w:hAnsi="Arial" w:cs="Arial"/>
-          <w:sz w:val="22"/>
-          <w:szCs w:val="22"/>
-        </w:rPr>
-        <w:t>el</w:t>
-      </w:r>
-      <w:r>
-        <w:rPr>
-          <w:rFonts w:ascii="Arial" w:hAnsi="Arial" w:cs="Arial"/>
-          <w:sz w:val="22"/>
-          <w:szCs w:val="22"/>
-        </w:rPr>
-        <w:t xml:space="preserve"> </w:t>
-      </w:r>
-      <w:r>
-        <w:rPr>
-          <w:rFonts w:ascii="Arial" w:hAnsi="Arial" w:cs="Arial"/>
-          <w:sz w:val="22"/>
-          <w:szCs w:val="22"/>
-        </w:rPr>
-        <w:t>modelo</w:t>
-      </w:r>
-      <w:r>
-        <w:rPr>
-          <w:rFonts w:ascii="Arial" w:hAnsi="Arial" w:cs="Arial"/>
-          <w:sz w:val="22"/>
-          <w:szCs w:val="22"/>
-        </w:rPr>
-        <w:t xml:space="preserve"> </w:t>
-      </w:r>
-      <w:r>
-        <w:rPr>
-          <w:rFonts w:ascii="Arial" w:hAnsi="Arial" w:cs="Arial"/>
-          <w:sz w:val="22"/>
-          <w:szCs w:val="22"/>
-        </w:rPr>
-        <w:t xml:space="preserve">descripto a continuación, </w:t>
-      </w:r>
-      <w:r>
-        <w:rPr>
-          <w:rFonts w:ascii="Arial" w:hAnsi="Arial" w:cs="Arial"/>
-          <w:sz w:val="22"/>
-          <w:szCs w:val="22"/>
-        </w:rPr>
-        <w:t>es</w:t>
-      </w:r>
-      <w:r>
-        <w:rPr>
-          <w:rFonts w:ascii="Arial" w:hAnsi="Arial" w:cs="Arial"/>
-          <w:sz w:val="22"/>
-          <w:szCs w:val="22"/>
-        </w:rPr>
-        <w:t xml:space="preserve"> uno de los</w:t>
-      </w:r>
-      <w:r>
-        <w:rPr>
-          <w:rFonts w:ascii="Arial" w:hAnsi="Arial" w:cs="Arial"/>
-          <w:sz w:val="22"/>
-          <w:szCs w:val="22"/>
-        </w:rPr>
-        <w:t xml:space="preserve"> </w:t>
-      </w:r>
-      <w:r>
-        <w:rPr>
-          <w:rFonts w:ascii="Arial" w:hAnsi="Arial" w:cs="Arial"/>
-          <w:sz w:val="22"/>
-          <w:szCs w:val="22"/>
-        </w:rPr>
-        <w:t>utilizado</w:t>
-      </w:r>
-      <w:r>
-        <w:rPr>
-          <w:rFonts w:ascii="Arial" w:hAnsi="Arial" w:cs="Arial"/>
-          <w:sz w:val="22"/>
-          <w:szCs w:val="22"/>
-        </w:rPr>
-        <w:t>s</w:t>
-      </w:r>
-      <w:r>
-        <w:rPr>
-          <w:rFonts w:ascii="Arial" w:hAnsi="Arial" w:cs="Arial"/>
-          <w:sz w:val="22"/>
-          <w:szCs w:val="22"/>
-        </w:rPr>
-        <w:t xml:space="preserve"> e instalado</w:t>
-      </w:r>
-      <w:r>
-        <w:rPr>
-          <w:rFonts w:ascii="Arial" w:hAnsi="Arial" w:cs="Arial"/>
-          <w:sz w:val="22"/>
-          <w:szCs w:val="22"/>
-        </w:rPr>
-        <w:t>s</w:t>
-      </w:r>
-      <w:r>
-        <w:rPr>
-          <w:rFonts w:ascii="Arial" w:hAnsi="Arial" w:cs="Arial"/>
-          <w:sz w:val="22"/>
-          <w:szCs w:val="22"/>
-        </w:rPr>
-        <w:t xml:space="preserve"> por la Administración Nacional de E</w:t>
-      </w:r>
-      <w:r>
-        <w:rPr>
-          <w:rFonts w:ascii="Arial" w:hAnsi="Arial" w:cs="Arial"/>
-          <w:sz w:val="22"/>
-          <w:szCs w:val="22"/>
-        </w:rPr>
-        <w:t>lectricidad</w:t>
-      </w:r>
-      <w:r>
-        <w:rPr>
-          <w:rFonts w:ascii="Arial" w:hAnsi="Arial" w:cs="Arial"/>
-          <w:sz w:val="22"/>
-          <w:szCs w:val="22"/>
-        </w:rPr>
-        <w:t xml:space="preserve"> (ANDE).</w:t>
-      </w:r>
-      <w:r>
-        <w:rPr>
-          <w:rFonts w:ascii="Arial" w:hAnsi="Arial" w:cs="Arial"/>
-          <w:sz w:val="22"/>
-          <w:szCs w:val="22"/>
-        </w:rPr>
-        <w:t xml:space="preserve"> </w:t>
-      </w:r>
-    </w:p>
-    <w:p>
-      <w:pPr>
-        <w:pStyle w:val="NormalWeb"/>
-        <w:spacing w:before="0" w:beforeAutospacing="0" w:after="0" w:afterAutospacing="0" w:line="360" w:lineRule="auto"/>
-        <w:jc w:val="both"/>
-        <w:rPr>
-          <w:rFonts w:ascii="Arial" w:hAnsi="Arial" w:cs="Arial"/>
-          <w:sz w:val="22"/>
-          <w:szCs w:val="22"/>
-        </w:rPr>
-      </w:pPr>
-    </w:p>
-    <w:p>
-      <w:pPr>
-        <w:pStyle w:val="NormalWeb"/>
-        <w:spacing w:before="0" w:beforeAutospacing="0" w:after="0" w:afterAutospacing="0" w:line="360" w:lineRule="auto"/>
-        <w:jc w:val="both"/>
-        <w:rPr>
-          <w:rFonts w:ascii="Arial" w:hAnsi="Arial" w:cs="Arial"/>
-          <w:sz w:val="22"/>
-          <w:szCs w:val="22"/>
-        </w:rPr>
-      </w:pPr>
-      <w:r>
-        <w:rPr>
-          <w:rFonts w:ascii="Arial" w:hAnsi="Arial" w:cs="Arial"/>
-          <w:sz w:val="22"/>
-          <w:szCs w:val="22"/>
-        </w:rPr>
-        <w:t>Fue diseñado y fabricado en conformidad con la norma ISO 9001(2000), de modo que sus propiedades técnicas y de medición cumplen con las normas europeas EN 50407-1 y EN 50407-3 para la medición de energía activa clase A como clase B, también cumplen con los estándares internacionales IEC 62051-21 e IEC 62052-11 para la medición de energía activa clase 1 y clase 2, opcionalmente con el estándar internacional IEC 62053-23 para la medición de energía reactiva de clases 2 y 3.</w:t>
-      </w:r>
-      <w:r>
-        <w:rPr>
-          <w:rFonts w:ascii="Arial" w:hAnsi="Arial" w:cs="Arial"/>
-          <w:sz w:val="22"/>
-          <w:szCs w:val="22"/>
-        </w:rPr>
-        <w:t xml:space="preserve"> </w:t>
-      </w:r>
-      <w:r>
-        <w:rPr>
-          <w:rFonts w:ascii="Arial" w:hAnsi="Arial" w:cs="Arial"/>
-          <w:sz w:val="22"/>
-          <w:szCs w:val="22"/>
-        </w:rPr>
-        <w:t>(ISKRAEMECO MT174, Technical Description, Version 1.2, 18.08.2011)</w:t>
-      </w:r>
-    </w:p>
-    <w:p>
-      <w:pPr>
-        <w:pStyle w:val="NormalWeb"/>
-        <w:spacing w:before="0" w:beforeAutospacing="0" w:after="0" w:afterAutospacing="0" w:line="360" w:lineRule="auto"/>
-        <w:jc w:val="both"/>
-        <w:rPr>
-          <w:rFonts w:ascii="Arial" w:hAnsi="Arial" w:cs="Arial"/>
-          <w:sz w:val="22"/>
-          <w:szCs w:val="22"/>
-        </w:rPr>
-      </w:pPr>
-    </w:p>
-    <w:p>
-      <w:pPr>
-        <w:pStyle w:val="NormalWeb"/>
-        <w:spacing w:before="0" w:beforeAutospacing="0" w:after="0" w:afterAutospacing="0" w:line="360" w:lineRule="auto"/>
-        <w:jc w:val="both"/>
-        <w:rPr>
-          <w:rFonts w:ascii="Arial" w:hAnsi="Arial" w:cs="Arial"/>
-          <w:sz w:val="22"/>
-          <w:szCs w:val="22"/>
-        </w:rPr>
-      </w:pPr>
-      <w:r>
-        <w:rPr>
-          <w:rFonts w:ascii="Arial" w:hAnsi="Arial" w:cs="Arial"/>
-          <w:sz w:val="22"/>
-          <w:szCs w:val="22"/>
-        </w:rPr>
-        <w:t>El equipo es conectado directamente a la red de suministro</w:t>
-      </w:r>
-      <w:r>
-        <w:rPr>
-          <w:rFonts w:ascii="Arial" w:hAnsi="Arial" w:cs="Arial"/>
-          <w:sz w:val="22"/>
-          <w:szCs w:val="22"/>
-        </w:rPr>
-        <w:t>, puede ser trifásica o de cuatro hilos;</w:t>
-      </w:r>
-      <w:r>
-        <w:rPr>
-          <w:rFonts w:ascii="Arial" w:hAnsi="Arial" w:cs="Arial"/>
-          <w:sz w:val="22"/>
-          <w:szCs w:val="22"/>
-        </w:rPr>
-        <w:t xml:space="preserve"> mide la demanda de energía activa, reactiva, aparente</w:t>
-      </w:r>
-      <w:r>
-        <w:rPr>
-          <w:rFonts w:ascii="Arial" w:hAnsi="Arial" w:cs="Arial"/>
-          <w:sz w:val="22"/>
-          <w:szCs w:val="22"/>
-        </w:rPr>
-        <w:t>,</w:t>
-      </w:r>
-      <w:r>
-        <w:rPr>
-          <w:rFonts w:ascii="Arial" w:hAnsi="Arial" w:cs="Arial"/>
-          <w:sz w:val="22"/>
-          <w:szCs w:val="22"/>
-        </w:rPr>
-        <w:t xml:space="preserve"> para luego almacenar los datos en registros que pueden ser accedidos mediante la interfaz serial RS</w:t>
-      </w:r>
-      <w:r>
-        <w:rPr>
-          <w:rFonts w:ascii="Arial" w:hAnsi="Arial" w:cs="Arial"/>
-          <w:sz w:val="22"/>
-          <w:szCs w:val="22"/>
-        </w:rPr>
-        <w:t>-</w:t>
-      </w:r>
-      <w:r>
-        <w:rPr>
-          <w:rFonts w:ascii="Arial" w:hAnsi="Arial" w:cs="Arial"/>
-          <w:sz w:val="22"/>
-          <w:szCs w:val="22"/>
-        </w:rPr>
-        <w:t>485 o el puerto óptico del cual dispone. Los canales de com</w:t>
-      </w:r>
-      <w:r>
-        <w:rPr>
-          <w:rFonts w:ascii="Arial" w:hAnsi="Arial" w:cs="Arial"/>
-          <w:sz w:val="22"/>
-          <w:szCs w:val="22"/>
-        </w:rPr>
-        <w:t>unicación nos permiten realizar;</w:t>
-      </w:r>
-      <w:r>
-        <w:rPr>
-          <w:rFonts w:ascii="Arial" w:hAnsi="Arial" w:cs="Arial"/>
-          <w:sz w:val="22"/>
-          <w:szCs w:val="22"/>
-        </w:rPr>
-        <w:t xml:space="preserve"> lecturas de datos para facturación, cargar perfiles, leer parámetros del medidor y configurarlos.</w:t>
-      </w:r>
-      <w:r>
-        <w:rPr>
-          <w:rFonts w:ascii="Arial" w:hAnsi="Arial" w:cs="Arial"/>
-          <w:sz w:val="22"/>
-          <w:szCs w:val="22"/>
-        </w:rPr>
-        <w:t>(ISKRAEMECO MT174, Technical Description, Version 1.2, 18.08.2011)</w:t>
-      </w:r>
-    </w:p>
-    <w:p>
-      <w:pPr>
-        <w:pStyle w:val="NormalWeb"/>
-        <w:spacing w:before="0" w:beforeAutospacing="0" w:after="0" w:afterAutospacing="0" w:line="360" w:lineRule="auto"/>
-        <w:jc w:val="both"/>
-        <w:rPr>
-          <w:rFonts w:ascii="Arial" w:hAnsi="Arial" w:cs="Arial"/>
-          <w:sz w:val="22"/>
-          <w:szCs w:val="22"/>
-        </w:rPr>
-      </w:pPr>
-    </w:p>
-    <w:p>
-      <w:pPr>
-        <w:rPr>
-          <w:rFonts w:ascii="Arial" w:eastAsia="Times New Roman" w:hAnsi="Arial" w:cs="Arial"/>
-          <w:lang w:eastAsia="es-ES"/>
-        </w:rPr>
-      </w:pPr>
-      <w:r>
-        <w:rPr>
-          <w:rFonts w:ascii="Arial" w:hAnsi="Arial" w:cs="Arial"/>
-        </w:rPr>
-        <w:br w:type="page"/>
+        <w:t>2.2.3.2</w:t>
+      </w:r>
+      <w:r>
+        <w:rPr>
+          <w:rFonts w:ascii="Arial" w:hAnsi="Arial" w:cs="Arial"/>
+          <w:sz w:val="22"/>
+          <w:szCs w:val="22"/>
+        </w:rPr>
+        <w:t xml:space="preserve"> Medidor electrónico ISKRAEMECO MT174.</w:t>
       </w:r>
     </w:p>
     <w:p>
@@ -4574,6 +4488,184 @@
           <w:szCs w:val="22"/>
         </w:rPr>
       </w:pPr>
+    </w:p>
+    <w:p>
+      <w:pPr>
+        <w:pStyle w:val="NormalWeb"/>
+        <w:spacing w:before="0" w:beforeAutospacing="0" w:after="0" w:afterAutospacing="0" w:line="360" w:lineRule="auto"/>
+        <w:jc w:val="both"/>
+        <w:rPr>
+          <w:rFonts w:ascii="Arial" w:hAnsi="Arial" w:cs="Arial"/>
+          <w:sz w:val="22"/>
+          <w:szCs w:val="22"/>
+        </w:rPr>
+      </w:pPr>
+      <w:r>
+        <w:rPr>
+          <w:rFonts w:ascii="Arial" w:hAnsi="Arial" w:cs="Arial"/>
+          <w:sz w:val="22"/>
+          <w:szCs w:val="22"/>
+        </w:rPr>
+        <w:t>Fue diseñado y fabricado en conformidad con la norma ISO 9001(2000), de modo que sus propiedades técnicas y de medición cumplen con las normas europeas EN 50407-1 y EN 50407-3 para la medición de energía activa clase A como clase B, también cumplen con los estándares internacionales IEC 62051-21 e IEC 62052-11 para la medición de energía activa clase 1 y clase 2, opcionalmente con el estándar internacional IEC 62053-23 para la medición de energía reactiva de clases 2 y 3.</w:t>
+      </w:r>
+      <w:r>
+        <w:rPr>
+          <w:rFonts w:ascii="Arial" w:hAnsi="Arial" w:cs="Arial"/>
+          <w:sz w:val="22"/>
+          <w:szCs w:val="22"/>
+        </w:rPr>
+        <w:t xml:space="preserve"> </w:t>
+      </w:r>
+      <w:r>
+        <w:rPr>
+          <w:rFonts w:ascii="Arial" w:hAnsi="Arial" w:cs="Arial"/>
+          <w:sz w:val="22"/>
+          <w:szCs w:val="22"/>
+        </w:rPr>
+        <w:t>(ISKRAEMECO MT174, Technical Description, Version 1.2, 18.08.2011)</w:t>
+      </w:r>
+    </w:p>
+    <w:p>
+      <w:pPr>
+        <w:pStyle w:val="NormalWeb"/>
+        <w:spacing w:before="0" w:beforeAutospacing="0" w:after="0" w:afterAutospacing="0" w:line="360" w:lineRule="auto"/>
+        <w:jc w:val="both"/>
+        <w:rPr>
+          <w:rFonts w:ascii="Arial" w:hAnsi="Arial" w:cs="Arial"/>
+          <w:sz w:val="22"/>
+          <w:szCs w:val="22"/>
+        </w:rPr>
+      </w:pPr>
+    </w:p>
+    <w:p>
+      <w:pPr>
+        <w:pStyle w:val="NormalWeb"/>
+        <w:spacing w:before="0" w:beforeAutospacing="0" w:after="0" w:afterAutospacing="0" w:line="360" w:lineRule="auto"/>
+        <w:jc w:val="both"/>
+        <w:rPr>
+          <w:rFonts w:ascii="Arial" w:hAnsi="Arial" w:cs="Arial"/>
+          <w:sz w:val="22"/>
+          <w:szCs w:val="22"/>
+        </w:rPr>
+      </w:pPr>
+      <w:r>
+        <w:rPr>
+          <w:rFonts w:ascii="Arial" w:hAnsi="Arial" w:cs="Arial"/>
+          <w:sz w:val="22"/>
+          <w:szCs w:val="22"/>
+        </w:rPr>
+        <w:t>El equipo es conectado directamente a la red de suministro</w:t>
+      </w:r>
+      <w:r>
+        <w:rPr>
+          <w:rFonts w:ascii="Arial" w:hAnsi="Arial" w:cs="Arial"/>
+          <w:sz w:val="22"/>
+          <w:szCs w:val="22"/>
+        </w:rPr>
+        <w:t>, puede ser trifásica o de cuatro hilos;</w:t>
+      </w:r>
+      <w:r>
+        <w:rPr>
+          <w:rFonts w:ascii="Arial" w:hAnsi="Arial" w:cs="Arial"/>
+          <w:sz w:val="22"/>
+          <w:szCs w:val="22"/>
+        </w:rPr>
+        <w:t xml:space="preserve"> mide la demanda de energía activa, reactiva, aparente</w:t>
+      </w:r>
+      <w:r>
+        <w:rPr>
+          <w:rFonts w:ascii="Arial" w:hAnsi="Arial" w:cs="Arial"/>
+          <w:sz w:val="22"/>
+          <w:szCs w:val="22"/>
+        </w:rPr>
+        <w:t>,</w:t>
+      </w:r>
+      <w:r>
+        <w:rPr>
+          <w:rFonts w:ascii="Arial" w:hAnsi="Arial" w:cs="Arial"/>
+          <w:sz w:val="22"/>
+          <w:szCs w:val="22"/>
+        </w:rPr>
+        <w:t xml:space="preserve"> para luego almacenar los datos en registros que pueden ser accedidos mediante la interfaz serial RS</w:t>
+      </w:r>
+      <w:r>
+        <w:rPr>
+          <w:rFonts w:ascii="Arial" w:hAnsi="Arial" w:cs="Arial"/>
+          <w:sz w:val="22"/>
+          <w:szCs w:val="22"/>
+        </w:rPr>
+        <w:t>-</w:t>
+      </w:r>
+      <w:r>
+        <w:rPr>
+          <w:rFonts w:ascii="Arial" w:hAnsi="Arial" w:cs="Arial"/>
+          <w:sz w:val="22"/>
+          <w:szCs w:val="22"/>
+        </w:rPr>
+        <w:t>485 o el puerto óptico del cual dispone. Los canales de com</w:t>
+      </w:r>
+      <w:r>
+        <w:rPr>
+          <w:rFonts w:ascii="Arial" w:hAnsi="Arial" w:cs="Arial"/>
+          <w:sz w:val="22"/>
+          <w:szCs w:val="22"/>
+        </w:rPr>
+        <w:t>unicación nos permiten realizar;</w:t>
+      </w:r>
+      <w:r>
+        <w:rPr>
+          <w:rFonts w:ascii="Arial" w:hAnsi="Arial" w:cs="Arial"/>
+          <w:sz w:val="22"/>
+          <w:szCs w:val="22"/>
+        </w:rPr>
+        <w:t xml:space="preserve"> lecturas de datos para facturación, cargar perfiles, leer parámetros del medidor y configurarlos.</w:t>
+      </w:r>
+      <w:r>
+        <w:rPr>
+          <w:rFonts w:ascii="Arial" w:hAnsi="Arial" w:cs="Arial"/>
+          <w:sz w:val="22"/>
+          <w:szCs w:val="22"/>
+        </w:rPr>
+        <w:t>(ISKRAEMECO MT174, Technical Description, Version 1.2, 18.08.2011)</w:t>
+      </w:r>
+    </w:p>
+    <w:p>
+      <w:pPr>
+        <w:pStyle w:val="NormalWeb"/>
+        <w:spacing w:before="0" w:beforeAutospacing="0" w:after="0" w:afterAutospacing="0" w:line="360" w:lineRule="auto"/>
+        <w:jc w:val="both"/>
+        <w:rPr>
+          <w:rFonts w:ascii="Arial" w:hAnsi="Arial" w:cs="Arial"/>
+          <w:sz w:val="22"/>
+          <w:szCs w:val="22"/>
+        </w:rPr>
+      </w:pPr>
+    </w:p>
+    <w:p>
+      <w:pPr>
+        <w:rPr>
+          <w:rFonts w:ascii="Arial" w:eastAsia="Times New Roman" w:hAnsi="Arial" w:cs="Arial"/>
+          <w:lang w:eastAsia="es-ES"/>
+        </w:rPr>
+      </w:pPr>
+      <w:r>
+        <w:rPr>
+          <w:rFonts w:ascii="Arial" w:hAnsi="Arial" w:cs="Arial"/>
+        </w:rPr>
+        <w:br w:type="page"/>
+      </w:r>
+    </w:p>
+    <w:p>
+      <w:pPr>
+        <w:pStyle w:val="NormalWeb"/>
+        <w:spacing w:before="0" w:beforeAutospacing="0" w:after="0" w:afterAutospacing="0" w:line="360" w:lineRule="auto"/>
+        <w:jc w:val="center"/>
+        <w:rPr>
+          <w:rFonts w:ascii="Arial" w:hAnsi="Arial" w:cs="Arial"/>
+          <w:sz w:val="22"/>
+          <w:szCs w:val="22"/>
+        </w:rPr>
+      </w:pPr>
       <w:r>
         <w:rPr>
           <w:rFonts w:ascii="Arial" w:hAnsi="Arial" w:cs="Arial"/>
@@ -4581,7 +4673,15 @@
           <w:szCs w:val="22"/>
         </w:rPr>
         <w:lastRenderedPageBreak/>
-        <w:t>2.1.1 Arquitectura del medidor ISKRAEMECO MT174.</w:t>
+        <w:t>2.2.3.2.1</w:t>
+      </w:r>
+      <w:r>
+        <w:rPr>
+          <w:rFonts w:ascii="Arial" w:hAnsi="Arial" w:cs="Arial"/>
+          <w:sz w:val="22"/>
+          <w:szCs w:val="22"/>
+        </w:rPr>
+        <w:t xml:space="preserve"> Arquitectura del medidor ISKRAEMECO MT174.</w:t>
       </w:r>
     </w:p>
     <w:p>
@@ -4854,16 +4954,15 @@
     </w:p>
     <w:p>
       <w:pPr>
-        <w:rPr>
-          <w:rFonts w:ascii="Arial" w:hAnsi="Arial" w:cs="Arial"/>
-        </w:rPr>
-      </w:pPr>
-      <w:r>
-        <w:rPr>
-          <w:rFonts w:ascii="Arial" w:hAnsi="Arial" w:cs="Arial"/>
-        </w:rPr>
-        <w:t xml:space="preserve">2.1.1.1 </w:t>
-      </w:r>
+        <w:pStyle w:val="Prrafodelista"/>
+        <w:numPr>
+          <w:ilvl w:val="0"/>
+          <w:numId w:val="18"/>
+        </w:numPr>
+        <w:rPr>
+          <w:rFonts w:ascii="Arial" w:hAnsi="Arial" w:cs="Arial"/>
+        </w:rPr>
+      </w:pPr>
       <w:r>
         <w:rPr>
           <w:rFonts w:ascii="Arial" w:hAnsi="Arial" w:cs="Arial"/>
@@ -5174,17 +5273,7 @@
           <w:sz w:val="24"/>
           <w:szCs w:val="24"/>
         </w:rPr>
-        <w:t xml:space="preserve">ésta  potencia instantánea es retenida por el microcontrolador para su posterior </w:t>
-      </w:r>
-      <w:r>
-        <w:rPr>
-          <w:rFonts w:ascii="Arial" w:hAnsi="Arial" w:cs="Arial"/>
-          <w:color w:val="000000" w:themeColor="text1"/>
-          <w:sz w:val="24"/>
-          <w:szCs w:val="24"/>
-        </w:rPr>
-        <w:lastRenderedPageBreak/>
-        <w:t>procesamiento.</w:t>
+        <w:t>ésta  potencia instantánea es retenida por el microcontrolador para su posterior procesamiento.</w:t>
       </w:r>
       <w:r>
         <w:rPr>
@@ -5212,6 +5301,7 @@
           <w:color w:val="000000" w:themeColor="text1"/>
           <w:lang w:eastAsia="es-ES"/>
         </w:rPr>
+        <w:lastRenderedPageBreak/>
         <w:drawing>
           <wp:anchor distT="0" distB="0" distL="114300" distR="114300" simplePos="0" relativeHeight="251659264" behindDoc="0" locked="0" layoutInCell="1" allowOverlap="1" wp14:anchorId="6E5F0333" wp14:editId="4E0ABD27">
             <wp:simplePos x="0" y="0"/>
@@ -5497,6 +5587,11 @@
     </w:p>
     <w:p>
       <w:pPr>
+        <w:pStyle w:val="Prrafodelista"/>
+        <w:numPr>
+          <w:ilvl w:val="0"/>
+          <w:numId w:val="18"/>
+        </w:numPr>
         <w:tabs>
           <w:tab w:val="left" w:pos="1557"/>
         </w:tabs>
@@ -5510,12 +5605,6 @@
         <w:rPr>
           <w:rFonts w:ascii="Arial" w:hAnsi="Arial" w:cs="Arial"/>
         </w:rPr>
-        <w:t>2.1.1.2</w:t>
-      </w:r>
-      <w:r>
-        <w:rPr>
-          <w:rFonts w:ascii="Arial" w:hAnsi="Arial" w:cs="Arial"/>
-        </w:rPr>
         <w:t xml:space="preserve"> El microcontrolador.</w:t>
       </w:r>
     </w:p>
@@ -5635,6 +5724,11 @@
     </w:p>
     <w:p>
       <w:pPr>
+        <w:pStyle w:val="Prrafodelista"/>
+        <w:numPr>
+          <w:ilvl w:val="0"/>
+          <w:numId w:val="18"/>
+        </w:numPr>
         <w:tabs>
           <w:tab w:val="left" w:pos="1557"/>
         </w:tabs>
@@ -5648,12 +5742,6 @@
         <w:rPr>
           <w:rFonts w:ascii="Arial" w:hAnsi="Arial" w:cs="Arial"/>
         </w:rPr>
-        <w:t>2.1.1.3</w:t>
-      </w:r>
-      <w:r>
-        <w:rPr>
-          <w:rFonts w:ascii="Arial" w:hAnsi="Arial" w:cs="Arial"/>
-        </w:rPr>
         <w:t xml:space="preserve"> </w:t>
       </w:r>
       <w:r>
@@ -5744,14 +5832,7 @@
         <w:rPr>
           <w:rFonts w:ascii="Arial" w:hAnsi="Arial" w:cs="Arial"/>
         </w:rPr>
-        <w:t xml:space="preserve"> </w:t>
-      </w:r>
-      <w:r>
-        <w:rPr>
-          <w:rFonts w:ascii="Arial" w:hAnsi="Arial" w:cs="Arial"/>
-        </w:rPr>
-        <w:lastRenderedPageBreak/>
-        <w:t>correcta</w:t>
+        <w:t xml:space="preserve"> correcta</w:t>
       </w:r>
       <w:r>
         <w:rPr>
@@ -5799,6 +5880,7 @@
         <w:rPr>
           <w:rFonts w:ascii="Arial" w:hAnsi="Arial" w:cs="Arial"/>
         </w:rPr>
+        <w:lastRenderedPageBreak/>
         <w:t xml:space="preserve">Una batería de litio es usada como redundancia a la fuente de alimentación. Asegurándose que el </w:t>
       </w:r>
       <w:r>
@@ -6099,6 +6181,11 @@
     </w:p>
     <w:p>
       <w:pPr>
+        <w:pStyle w:val="Prrafodelista"/>
+        <w:numPr>
+          <w:ilvl w:val="0"/>
+          <w:numId w:val="18"/>
+        </w:numPr>
         <w:jc w:val="center"/>
         <w:rPr>
           <w:rFonts w:ascii="Arial" w:hAnsi="Arial" w:cs="Arial"/>
@@ -6109,12 +6196,6 @@
           <w:rFonts w:ascii="Arial" w:hAnsi="Arial" w:cs="Arial"/>
         </w:rPr>
         <w:lastRenderedPageBreak/>
-        <w:t>2.1.1.5</w:t>
-      </w:r>
-      <w:r>
-        <w:rPr>
-          <w:rFonts w:ascii="Arial" w:hAnsi="Arial" w:cs="Arial"/>
-        </w:rPr>
         <w:t xml:space="preserve"> El puerto óptico</w:t>
       </w:r>
     </w:p>
@@ -6428,17 +6509,16 @@
     </w:p>
     <w:p>
       <w:pPr>
+        <w:pStyle w:val="Prrafodelista"/>
+        <w:numPr>
+          <w:ilvl w:val="0"/>
+          <w:numId w:val="18"/>
+        </w:numPr>
         <w:spacing w:line="360" w:lineRule="auto"/>
         <w:rPr>
           <w:rFonts w:ascii="Arial" w:hAnsi="Arial" w:cs="Arial"/>
         </w:rPr>
       </w:pPr>
-      <w:r>
-        <w:rPr>
-          <w:rFonts w:ascii="Arial" w:hAnsi="Arial" w:cs="Arial"/>
-        </w:rPr>
-        <w:t>2.1.1.6</w:t>
-      </w:r>
       <w:r>
         <w:rPr>
           <w:rFonts w:ascii="Arial" w:hAnsi="Arial" w:cs="Arial"/>
@@ -6452,6 +6532,7 @@
         <w:ind w:firstLine="708"/>
         <w:rPr>
           <w:rFonts w:ascii="Arial" w:hAnsi="Arial" w:cs="Arial"/>
+          <w:color w:val="000000"/>
         </w:rPr>
       </w:pPr>
       <w:r>
@@ -6464,45 +6545,610 @@
     </w:p>
     <w:p>
       <w:pPr>
+        <w:spacing w:line="360" w:lineRule="auto"/>
+        <w:rPr>
+          <w:rFonts w:ascii="Arial" w:hAnsi="Arial" w:cs="Arial"/>
+          <w:color w:val="000000"/>
+        </w:rPr>
+      </w:pPr>
+      <w:r>
+        <w:rPr>
+          <w:rFonts w:ascii="Arial" w:hAnsi="Arial" w:cs="Arial"/>
+          <w:color w:val="000000"/>
+        </w:rPr>
+        <w:t>2.3 Sistemas de Comunicación</w:t>
+      </w:r>
+    </w:p>
+    <w:p>
+      <w:pPr>
+        <w:spacing w:line="360" w:lineRule="auto"/>
+        <w:rPr>
+          <w:rFonts w:ascii="Arial" w:hAnsi="Arial" w:cs="Arial"/>
+        </w:rPr>
+      </w:pPr>
+      <w:r>
+        <w:rPr>
+          <w:rFonts w:ascii="Arial" w:hAnsi="Arial" w:cs="Arial"/>
+        </w:rPr>
+        <w:t>Corresponde a la infraestructura y los equipos que retrasmiten los datos que reciben de la terminal remota hasta el centro de supervisión.</w:t>
+      </w:r>
+      <w:r>
+        <w:rPr>
+          <w:rFonts w:ascii="Arial" w:hAnsi="Arial" w:cs="Arial"/>
+        </w:rPr>
+        <w:t xml:space="preserve"> Esta </w:t>
+      </w:r>
+      <w:r>
+        <w:rPr>
+          <w:rFonts w:ascii="Arial" w:hAnsi="Arial" w:cs="Arial"/>
+        </w:rPr>
+        <w:t>etapa</w:t>
+      </w:r>
+      <w:r>
+        <w:rPr>
+          <w:rFonts w:ascii="Arial" w:hAnsi="Arial" w:cs="Arial"/>
+        </w:rPr>
+        <w:t xml:space="preserve"> cumple exactamente con lo especificado en el capítulo primero, en la sección  Sistemas de </w:t>
+      </w:r>
+      <w:r>
+        <w:rPr>
+          <w:rFonts w:ascii="Arial" w:hAnsi="Arial" w:cs="Arial"/>
+        </w:rPr>
+        <w:t>comunicación</w:t>
+      </w:r>
+      <w:r>
+        <w:rPr>
+          <w:rFonts w:ascii="Arial" w:hAnsi="Arial" w:cs="Arial"/>
+        </w:rPr>
+        <w:t xml:space="preserve"> y de información en las industrias eléctricas.</w:t>
+      </w:r>
+      <w:r>
+        <w:rPr>
+          <w:rFonts w:ascii="Arial" w:hAnsi="Arial" w:cs="Arial"/>
+        </w:rPr>
+        <w:t xml:space="preserve"> Aunque un detalle muy </w:t>
+      </w:r>
+      <w:r>
+        <w:rPr>
+          <w:rFonts w:ascii="Arial" w:hAnsi="Arial" w:cs="Arial"/>
+        </w:rPr>
+        <w:t>importante</w:t>
+      </w:r>
+      <w:r>
+        <w:rPr>
+          <w:rFonts w:ascii="Arial" w:hAnsi="Arial" w:cs="Arial"/>
+        </w:rPr>
+        <w:t xml:space="preserve"> para cualquier sistema de comunicación, es elección del tipo de tecnología a emplear. Esta depende de varios factores, uno determinante es si se cuenta o no con servicios públicos de comunicaciones en la zona, el coste del tráfico de datos, del precio de los equipos, de la necesidad de frecuencias propias, de las interferencias, de la velocidad de transferencia de los datos y el consumo de los equipos.</w:t>
+      </w:r>
+    </w:p>
+    <w:p>
+      <w:pPr>
+        <w:spacing w:line="360" w:lineRule="auto"/>
+        <w:rPr>
+          <w:rFonts w:ascii="Arial" w:hAnsi="Arial" w:cs="Arial"/>
+        </w:rPr>
+      </w:pPr>
+      <w:r>
+        <w:rPr>
+          <w:rFonts w:ascii="Arial" w:hAnsi="Arial" w:cs="Arial"/>
+        </w:rPr>
+        <w:t xml:space="preserve">Un tipo especial de comunicación, que se utiliza en las redes de telemedida son los sistemas satelitales, ejemplos de estos son Inmarsat, Eutelsat, e Hipasat. Todos satélites </w:t>
+      </w:r>
+      <w:r>
+        <w:rPr>
+          <w:rFonts w:ascii="Arial" w:hAnsi="Arial" w:cs="Arial"/>
+        </w:rPr>
+        <w:t>geoestacionarios</w:t>
+      </w:r>
+      <w:r>
+        <w:rPr>
+          <w:rFonts w:ascii="Arial" w:hAnsi="Arial" w:cs="Arial"/>
+        </w:rPr>
+        <w:t>, ubicados a 35.800 km y que giran en el mismo sentido y velocidad angular de la tierra. El inconveniente con los mismos es debido a su altura, necesitan terminales de potencia y/o antenas de gran diámetro</w:t>
+      </w:r>
+      <w:r>
+        <w:rPr>
+          <w:rFonts w:ascii="Arial" w:hAnsi="Arial" w:cs="Arial"/>
+        </w:rPr>
+        <w:t xml:space="preserve"> que incrementan los costes, tanto en equipos y el consumo eléctrico ligado a la potencia de transmisión.</w:t>
+      </w:r>
+    </w:p>
+    <w:p>
+      <w:pPr>
+        <w:spacing w:line="360" w:lineRule="auto"/>
+        <w:rPr>
+          <w:rFonts w:ascii="Arial" w:hAnsi="Arial" w:cs="Arial"/>
+        </w:rPr>
+      </w:pPr>
+      <w:r>
+        <w:rPr>
+          <w:rFonts w:ascii="Arial" w:hAnsi="Arial" w:cs="Arial"/>
+        </w:rPr>
+        <w:t xml:space="preserve">Una solución viable son los satélites de baja orbita (del orden de 1800 km), no estacionarios. Los cuales cuentan con alta capacidad de procesamiento, además exigen menos potencia en los terminales con lo que se reducen los costes. </w:t>
+      </w:r>
+    </w:p>
+    <w:p>
+      <w:pPr>
+        <w:spacing w:line="360" w:lineRule="auto"/>
+        <w:rPr>
+          <w:rFonts w:ascii="Arial" w:hAnsi="Arial" w:cs="Arial"/>
+        </w:rPr>
+      </w:pPr>
+      <w:r>
+        <w:rPr>
+          <w:rFonts w:ascii="Arial" w:hAnsi="Arial" w:cs="Arial"/>
+        </w:rPr>
+        <w:lastRenderedPageBreak/>
+        <w:t>Otra alternativa muy importante,</w:t>
+      </w:r>
+      <w:r>
+        <w:rPr>
+          <w:rFonts w:ascii="Arial" w:hAnsi="Arial" w:cs="Arial"/>
+        </w:rPr>
+        <w:t xml:space="preserve"> es usar internet como canal de transferencia de información, con servidores web que pueden ubicarse casi en cualquier sistema procesador.</w:t>
+      </w:r>
+      <w:r>
+        <w:rPr>
+          <w:rFonts w:ascii="Arial" w:hAnsi="Arial" w:cs="Arial"/>
+        </w:rPr>
+        <w:t xml:space="preserve"> </w:t>
+      </w:r>
+    </w:p>
+    <w:p>
+      <w:pPr>
+        <w:spacing w:line="360" w:lineRule="auto"/>
+        <w:rPr>
+          <w:rFonts w:ascii="Arial" w:hAnsi="Arial" w:cs="Arial"/>
+        </w:rPr>
+      </w:pPr>
+      <w:r>
+        <w:rPr>
+          <w:rFonts w:ascii="Arial" w:hAnsi="Arial" w:cs="Arial"/>
+        </w:rPr>
+        <w:t xml:space="preserve">2.4 Centro de </w:t>
+      </w:r>
+      <w:r>
+        <w:rPr>
+          <w:rFonts w:ascii="Arial" w:hAnsi="Arial" w:cs="Arial"/>
+        </w:rPr>
+        <w:t>Supervisión</w:t>
+      </w:r>
+      <w:r>
+        <w:rPr>
+          <w:rFonts w:ascii="Arial" w:hAnsi="Arial" w:cs="Arial"/>
+        </w:rPr>
+        <w:t xml:space="preserve"> y Control</w:t>
+      </w:r>
+    </w:p>
+    <w:p>
+      <w:pPr>
+        <w:rPr>
+          <w:rFonts w:ascii="Arial" w:hAnsi="Arial" w:cs="Arial"/>
+        </w:rPr>
+      </w:pPr>
+      <w:r>
+        <w:rPr>
+          <w:rFonts w:ascii="Arial" w:hAnsi="Arial" w:cs="Arial"/>
+        </w:rPr>
+        <w:t>Es la sede donde se concentra</w:t>
+      </w:r>
+      <w:r>
+        <w:rPr>
+          <w:rFonts w:ascii="Arial" w:hAnsi="Arial" w:cs="Arial"/>
+        </w:rPr>
+        <w:t>, centraliza y almacena la información en tiempo real, de forma periódica, automática o con intervención del operador. Se compone de equipos informáticos conectados a la red local, sistemas centrales de comunicaciones y en algunos casos de un sistema de visualización  sinóptica. La figura muestra un centro de control con sus elementos más representativos (servidor, pantallas gráficas, impresoras, video Wall, proyector, etc.).</w:t>
+      </w:r>
+    </w:p>
+    <w:p>
+      <w:pPr>
+        <w:rPr>
+          <w:rFonts w:ascii="Arial" w:hAnsi="Arial" w:cs="Arial"/>
+        </w:rPr>
+      </w:pPr>
+      <w:r>
+        <w:rPr>
+          <w:rFonts w:ascii="Arial" w:hAnsi="Arial" w:cs="Arial"/>
+        </w:rPr>
+        <w:t xml:space="preserve">En cuanto al software de supervisión, por lo general, se escogen entre los siguientes sistemas: Software SCADA y Sistemas de Información Geográficas (SIG). </w:t>
+      </w:r>
+    </w:p>
+    <w:p>
+      <w:pPr>
+        <w:rPr>
+          <w:rFonts w:ascii="Arial" w:hAnsi="Arial" w:cs="Arial"/>
+        </w:rPr>
+      </w:pPr>
+      <w:r>
+        <w:rPr>
+          <w:rFonts w:ascii="Arial" w:hAnsi="Arial" w:cs="Arial"/>
+        </w:rPr>
+        <w:t xml:space="preserve">2.4.1 SCADA </w:t>
+      </w:r>
+    </w:p>
+    <w:p>
+      <w:pPr>
+        <w:rPr>
+          <w:rFonts w:ascii="Arial" w:hAnsi="Arial" w:cs="Arial"/>
+        </w:rPr>
+      </w:pPr>
+      <w:r>
+        <w:rPr>
+          <w:rFonts w:ascii="Arial" w:hAnsi="Arial" w:cs="Arial"/>
+        </w:rPr>
+        <w:t xml:space="preserve">Se trata de un software que fue </w:t>
+      </w:r>
+      <w:r>
+        <w:rPr>
+          <w:rFonts w:ascii="Arial" w:hAnsi="Arial" w:cs="Arial"/>
+        </w:rPr>
+        <w:t>diseñado</w:t>
+      </w:r>
+      <w:r>
+        <w:rPr>
+          <w:rFonts w:ascii="Arial" w:hAnsi="Arial" w:cs="Arial"/>
+        </w:rPr>
+        <w:t xml:space="preserve"> para funcionar sobre ordenadores en el control de producción a distancia. Proporciona comunicación con los dispositivos de campo (controladores autónomos, autómatas programables, etc.) y se encarga del control de procesos de forma automática mientras provee información, que se genera en el proceso productivo, a diversos usuarios: operadores, supervisores de control de calidad, supervisión, mantenimiento, etc.</w:t>
+      </w:r>
+    </w:p>
+    <w:p>
+      <w:pPr>
+        <w:rPr>
+          <w:rFonts w:ascii="Arial" w:hAnsi="Arial" w:cs="Arial"/>
+        </w:rPr>
+      </w:pPr>
+      <w:r>
+        <w:rPr>
+          <w:rFonts w:ascii="Arial" w:hAnsi="Arial" w:cs="Arial"/>
+        </w:rPr>
+        <w:t xml:space="preserve">Las tareas de supervisión, gestión de alarmas, tratamientos de datos y control de procesos se llevan a cabo desde el ordenador, sustituyendo los paneles de control repletos de indicadores luminosos, instrumentos de medida y </w:t>
+      </w:r>
+      <w:r>
+        <w:rPr>
+          <w:rFonts w:ascii="Arial" w:hAnsi="Arial" w:cs="Arial"/>
+        </w:rPr>
+        <w:t>pulsadores. La</w:t>
+      </w:r>
+      <w:r>
+        <w:rPr>
+          <w:rFonts w:ascii="Arial" w:hAnsi="Arial" w:cs="Arial"/>
+        </w:rPr>
+        <w:t xml:space="preserve"> ejecución del sistema, normalmente, es en tiempo real y la comunicación se realiza mediante buses  especiales o redes LAN. (</w:t>
+      </w:r>
+      <w:hyperlink r:id="rId20" w:history="1">
+        <w:r>
+          <w:rPr>
+            <w:rStyle w:val="Hipervnculo"/>
+            <w:rFonts w:ascii="Arial" w:hAnsi="Arial" w:cs="Arial"/>
+          </w:rPr>
+          <w:t>http://automatas.org/redes/scadas.htm</w:t>
+        </w:r>
+      </w:hyperlink>
+      <w:r>
+        <w:rPr>
+          <w:rFonts w:ascii="Arial" w:hAnsi="Arial" w:cs="Arial"/>
+        </w:rPr>
+        <w:t>)</w:t>
+      </w:r>
+    </w:p>
+    <w:p>
+      <w:pPr>
+        <w:rPr>
+          <w:rFonts w:ascii="Arial" w:hAnsi="Arial" w:cs="Arial"/>
+        </w:rPr>
+      </w:pPr>
+      <w:r>
+        <w:rPr>
+          <w:rFonts w:ascii="Arial" w:hAnsi="Arial" w:cs="Arial"/>
+        </w:rPr>
+        <w:t>A medida que en las empresas surgen nuevas necesidades, los sistemas SCADA deben presentar arquitecturas abiertas, capaces de crecer. La comunicación es fundamental,</w:t>
+      </w:r>
+      <w:r>
+        <w:rPr>
+          <w:rFonts w:ascii="Arial" w:hAnsi="Arial" w:cs="Arial"/>
+        </w:rPr>
+        <w:t xml:space="preserve"> por lo que</w:t>
+      </w:r>
+      <w:r>
+        <w:rPr>
+          <w:rFonts w:ascii="Arial" w:hAnsi="Arial" w:cs="Arial"/>
+        </w:rPr>
+        <w:t xml:space="preserve"> debe realizarse con total facilidad y de forma trasparente para el usuario con el equipo de plant</w:t>
+      </w:r>
+      <w:r>
+        <w:rPr>
+          <w:rFonts w:ascii="Arial" w:hAnsi="Arial" w:cs="Arial"/>
+        </w:rPr>
+        <w:t xml:space="preserve">a y con el resto de la empresa y por </w:t>
+      </w:r>
+      <w:r>
+        <w:rPr>
+          <w:rFonts w:ascii="Arial" w:hAnsi="Arial" w:cs="Arial"/>
+        </w:rPr>
+        <w:t>último</w:t>
+      </w:r>
+      <w:r>
+        <w:rPr>
+          <w:rFonts w:ascii="Arial" w:hAnsi="Arial" w:cs="Arial"/>
+        </w:rPr>
+        <w:t xml:space="preserve"> los programas deberán ser sencillos de instalar</w:t>
+      </w:r>
+      <w:r>
+        <w:rPr>
+          <w:rFonts w:ascii="Arial" w:hAnsi="Arial" w:cs="Arial"/>
+        </w:rPr>
+        <w:t>, deben facilitar al usuario su uso con interfaces amables con pocas exigencias.</w:t>
+      </w:r>
+    </w:p>
+    <w:p>
+      <w:pPr>
+        <w:rPr>
+          <w:rFonts w:ascii="Arial" w:hAnsi="Arial" w:cs="Arial"/>
+        </w:rPr>
+      </w:pPr>
+      <w:r>
+        <w:rPr>
+          <w:rFonts w:ascii="Arial" w:hAnsi="Arial" w:cs="Arial"/>
+        </w:rPr>
+        <w:t>2.4.1 Caracteristicas de un Sistema SCADA</w:t>
+      </w:r>
+    </w:p>
+    <w:p>
+      <w:pPr>
+        <w:rPr>
+          <w:rFonts w:ascii="Arial" w:hAnsi="Arial" w:cs="Arial"/>
+        </w:rPr>
+      </w:pPr>
+      <w:r>
+        <w:rPr>
+          <w:rFonts w:ascii="Arial" w:hAnsi="Arial" w:cs="Arial"/>
+        </w:rPr>
+        <w:t>Un sistema SCADA, en su función de control, a diferencia de otros sistemas ofrece una nueva característica de automatización: la de supervisión, lo que lo convierte en un sistema de control supervisado. El cual consiste no solamente en monitorizar las variables de la planta</w:t>
+      </w:r>
+      <w:r>
+        <w:rPr>
+          <w:rFonts w:ascii="Arial" w:hAnsi="Arial" w:cs="Arial"/>
+        </w:rPr>
+        <w:t xml:space="preserve"> sino que este</w:t>
+      </w:r>
+      <w:r>
+        <w:rPr>
+          <w:rFonts w:ascii="Arial" w:hAnsi="Arial" w:cs="Arial"/>
+        </w:rPr>
+        <w:t xml:space="preserve"> puede actuar y variar las vari</w:t>
+      </w:r>
+      <w:r>
+        <w:rPr>
+          <w:rFonts w:ascii="Arial" w:hAnsi="Arial" w:cs="Arial"/>
+        </w:rPr>
+        <w:t xml:space="preserve">ables de control en tiempo real desde la pantalla del ordenador, el cual ofrece una visión de los parámetros de control denominada HMI (Human Machine Interface). </w:t>
+      </w:r>
+      <w:r>
+        <w:rPr>
+          <w:rFonts w:ascii="Arial" w:hAnsi="Arial" w:cs="Arial"/>
+        </w:rPr>
+        <w:t xml:space="preserve">En los </w:t>
+      </w:r>
+      <w:r>
+        <w:rPr>
+          <w:rFonts w:ascii="Arial" w:hAnsi="Arial" w:cs="Arial"/>
+        </w:rPr>
+        <w:lastRenderedPageBreak/>
+        <w:t xml:space="preserve">sistemas  SCADA esta interfaz es interactiva, la cual otorga flexibilidad, con lo que es posible dar soluciones a problemas detectados mediante una guía que orienta al operador. </w:t>
+      </w:r>
+    </w:p>
+    <w:p>
+      <w:pPr>
+        <w:rPr>
+          <w:rFonts w:ascii="Arial" w:hAnsi="Arial" w:cs="Arial"/>
+        </w:rPr>
+      </w:pPr>
+      <w:r>
+        <w:rPr>
+          <w:rFonts w:ascii="Arial" w:hAnsi="Arial" w:cs="Arial"/>
+        </w:rPr>
+        <w:t>Los sistemas SCADA cuentan con muchas otras características, a continuación se enlistan algunas con una breve descripción de las mismas.</w:t>
+      </w:r>
+    </w:p>
+    <w:p>
+      <w:pPr>
+        <w:pStyle w:val="Prrafodelista"/>
+        <w:numPr>
+          <w:ilvl w:val="0"/>
+          <w:numId w:val="24"/>
+        </w:numPr>
+        <w:rPr>
+          <w:rFonts w:ascii="Arial" w:hAnsi="Arial" w:cs="Arial"/>
+        </w:rPr>
+      </w:pPr>
+      <w:r>
+        <w:rPr>
+          <w:rFonts w:ascii="Arial" w:hAnsi="Arial" w:cs="Arial"/>
+        </w:rPr>
+        <w:t>Adquisición y almacenado de datos, para recoger, procesar y almacenar la información recibida, en forma continua y confiable.</w:t>
+      </w:r>
+    </w:p>
+    <w:p>
+      <w:pPr>
+        <w:pStyle w:val="Prrafodelista"/>
+        <w:numPr>
+          <w:ilvl w:val="0"/>
+          <w:numId w:val="24"/>
+        </w:numPr>
+        <w:rPr>
+          <w:rFonts w:ascii="Arial" w:hAnsi="Arial" w:cs="Arial"/>
+        </w:rPr>
+      </w:pPr>
+      <w:r>
+        <w:rPr>
+          <w:rFonts w:ascii="Arial" w:hAnsi="Arial" w:cs="Arial"/>
+        </w:rPr>
+        <w:t>Representación gráfica y animada de variables de proceso y monitorización de éstas por medio de alarmas</w:t>
+      </w:r>
+    </w:p>
+    <w:p>
+      <w:pPr>
+        <w:pStyle w:val="Prrafodelista"/>
+        <w:numPr>
+          <w:ilvl w:val="0"/>
+          <w:numId w:val="24"/>
+        </w:numPr>
+        <w:rPr>
+          <w:rFonts w:ascii="Arial" w:hAnsi="Arial" w:cs="Arial"/>
+        </w:rPr>
+      </w:pPr>
+      <w:r>
+        <w:rPr>
+          <w:rFonts w:ascii="Arial" w:hAnsi="Arial" w:cs="Arial"/>
+        </w:rPr>
+        <w:t>Ejecutar acciones de control, para modificar la evolución del proceso, actuando bien sobre los reguladores autónomos básicos (consignas, alarmas, menús, etc.) bien directamente sobre el proceso mediante las salidas conectadas.</w:t>
+      </w:r>
+    </w:p>
+    <w:p>
+      <w:pPr>
+        <w:pStyle w:val="Prrafodelista"/>
+        <w:numPr>
+          <w:ilvl w:val="0"/>
+          <w:numId w:val="24"/>
+        </w:numPr>
+        <w:rPr>
+          <w:rFonts w:ascii="Arial" w:hAnsi="Arial" w:cs="Arial"/>
+        </w:rPr>
+      </w:pPr>
+      <w:r>
+        <w:rPr>
+          <w:rFonts w:ascii="Arial" w:hAnsi="Arial" w:cs="Arial"/>
+        </w:rPr>
+        <w:t>Arquitectura abierta y flexible con capacidad de ampliación y adaptación</w:t>
+      </w:r>
+    </w:p>
+    <w:p>
+      <w:pPr>
+        <w:pStyle w:val="Prrafodelista"/>
+        <w:numPr>
+          <w:ilvl w:val="0"/>
+          <w:numId w:val="24"/>
+        </w:numPr>
+        <w:rPr>
+          <w:rFonts w:ascii="Arial" w:hAnsi="Arial" w:cs="Arial"/>
+        </w:rPr>
+      </w:pPr>
+      <w:r>
+        <w:rPr>
+          <w:rFonts w:ascii="Arial" w:hAnsi="Arial" w:cs="Arial"/>
+        </w:rPr>
+        <w:t>Conectividad con otras aplicaciones y bases de datos, locales o distribuidas en redes de comunicación</w:t>
+      </w:r>
+    </w:p>
+    <w:p>
+      <w:pPr>
+        <w:pStyle w:val="Prrafodelista"/>
+        <w:numPr>
+          <w:ilvl w:val="0"/>
+          <w:numId w:val="24"/>
+        </w:numPr>
+        <w:rPr>
+          <w:rFonts w:ascii="Arial" w:hAnsi="Arial" w:cs="Arial"/>
+        </w:rPr>
+      </w:pPr>
+      <w:r>
+        <w:rPr>
+          <w:rFonts w:ascii="Arial" w:hAnsi="Arial" w:cs="Arial"/>
+        </w:rPr>
+        <w:t>Transmisión, de información con dispositivos de campo y otros PC.</w:t>
+      </w:r>
+    </w:p>
+    <w:p>
+      <w:pPr>
+        <w:pStyle w:val="Prrafodelista"/>
+        <w:numPr>
+          <w:ilvl w:val="0"/>
+          <w:numId w:val="24"/>
+        </w:numPr>
+        <w:rPr>
+          <w:rFonts w:ascii="Arial" w:hAnsi="Arial" w:cs="Arial"/>
+        </w:rPr>
+      </w:pPr>
+      <w:r>
+        <w:rPr>
+          <w:rFonts w:ascii="Arial" w:hAnsi="Arial" w:cs="Arial"/>
+        </w:rPr>
+        <w:t>Base de datos, gestión de datos con bajos tiempos de acceso.</w:t>
+      </w:r>
+    </w:p>
+    <w:p>
+      <w:pPr>
+        <w:pStyle w:val="Prrafodelista"/>
+        <w:numPr>
+          <w:ilvl w:val="0"/>
+          <w:numId w:val="24"/>
+        </w:numPr>
+        <w:rPr>
+          <w:rFonts w:ascii="Arial" w:hAnsi="Arial" w:cs="Arial"/>
+        </w:rPr>
+      </w:pPr>
+      <w:r>
+        <w:rPr>
+          <w:rFonts w:ascii="Arial" w:hAnsi="Arial" w:cs="Arial"/>
+        </w:rPr>
+        <w:t>Presentación, representación gráfica de los datos. Interfaz del Operador o HMI (Human Machine Interface).</w:t>
+      </w:r>
+    </w:p>
+    <w:p>
+      <w:pPr>
+        <w:pStyle w:val="Prrafodelista"/>
+        <w:numPr>
+          <w:ilvl w:val="0"/>
+          <w:numId w:val="24"/>
+        </w:numPr>
+        <w:rPr>
+          <w:rFonts w:ascii="Arial" w:hAnsi="Arial" w:cs="Arial"/>
+        </w:rPr>
+      </w:pPr>
+      <w:r>
+        <w:rPr>
+          <w:rFonts w:ascii="Arial" w:hAnsi="Arial" w:cs="Arial"/>
+        </w:rPr>
+        <w:t>Explotación de los datos adquiridos para gestión de la calidad, control estadístico, gestión de la producción y gestión administrativa y financiera.</w:t>
+      </w:r>
+    </w:p>
+    <w:p>
+      <w:pPr>
+        <w:pStyle w:val="Prrafodelista"/>
+        <w:numPr>
+          <w:ilvl w:val="0"/>
+          <w:numId w:val="24"/>
+        </w:numPr>
+        <w:rPr>
+          <w:rFonts w:ascii="Arial" w:hAnsi="Arial" w:cs="Arial"/>
+        </w:rPr>
+      </w:pPr>
+      <w:r>
+        <w:rPr>
+          <w:rFonts w:ascii="Arial" w:hAnsi="Arial" w:cs="Arial"/>
+        </w:rPr>
+        <w:t>Alertar al operador de cambios detectados en la planta, tanto aquellos que no se consideren normales (alarmas) como cambios que se produzcan en la operación diaria de la planta (eventos). Estos cambios son almacenados en el sistema para su posterior análisis.</w:t>
+      </w:r>
+      <w:bookmarkStart w:id="0" w:name="_GoBack"/>
+      <w:bookmarkEnd w:id="0"/>
+    </w:p>
+    <w:p>
+      <w:pPr>
+        <w:rPr>
+          <w:rFonts w:ascii="Arial" w:hAnsi="Arial" w:cs="Arial"/>
+        </w:rPr>
+      </w:pPr>
+    </w:p>
+    <w:p>
+      <w:pPr>
         <w:jc w:val="center"/>
         <w:rPr>
           <w:rFonts w:ascii="Arial" w:hAnsi="Arial" w:cs="Arial"/>
         </w:rPr>
       </w:pPr>
-    </w:p>
-    <w:p>
-      <w:pPr>
-        <w:jc w:val="center"/>
-        <w:rPr>
-          <w:rFonts w:ascii="Arial" w:hAnsi="Arial" w:cs="Arial"/>
-        </w:rPr>
-      </w:pPr>
-    </w:p>
-    <w:p>
-      <w:pPr>
-        <w:rPr>
-          <w:rFonts w:ascii="Arial" w:hAnsi="Arial" w:cs="Arial"/>
-        </w:rPr>
-      </w:pPr>
-      <w:r>
-        <w:rPr>
-          <w:rFonts w:ascii="Arial" w:hAnsi="Arial" w:cs="Arial"/>
-        </w:rPr>
-        <w:br w:type="page"/>
-      </w:r>
-    </w:p>
-    <w:p>
-      <w:pPr>
-        <w:jc w:val="center"/>
-        <w:rPr>
-          <w:rFonts w:ascii="Arial" w:hAnsi="Arial" w:cs="Arial"/>
-        </w:rPr>
-      </w:pPr>
-      <w:r>
-        <w:rPr>
-          <w:rFonts w:ascii="Arial" w:hAnsi="Arial" w:cs="Arial"/>
-        </w:rPr>
-        <w:lastRenderedPageBreak/>
+      <w:r>
+        <w:rPr>
+          <w:rFonts w:ascii="Arial" w:hAnsi="Arial" w:cs="Arial"/>
+        </w:rPr>
         <w:t>Capítulo 3.</w:t>
       </w:r>
       <w:r>
@@ -6565,7 +7211,7 @@
         </w:rPr>
         <w:t>[What is DLMS?</w:t>
       </w:r>
-      <w:hyperlink r:id="rId20" w:history="1">
+      <w:hyperlink r:id="rId21" w:history="1">
         <w:r>
           <w:rPr>
             <w:rStyle w:val="Hipervnculo"/>
@@ -6796,7 +7442,19 @@
           <w:shd w:val="clear" w:color="auto" w:fill="FFFFFF"/>
           <w:lang w:val="en-US"/>
         </w:rPr>
-        <w:t>(FEUERHAHN, Stefan, et al. Comparison of the communication protocols DLMS/COSEM, SML and IEC 61850 for smart metering applications. En</w:t>
+        <w:t xml:space="preserve">(FEUERHAHN, Stefan, et al. Comparison of the communication protocols </w:t>
+      </w:r>
+      <w:r>
+        <w:rPr>
+          <w:rFonts w:ascii="Arial" w:hAnsi="Arial" w:cs="Arial"/>
+          <w:color w:val="222222"/>
+          <w:sz w:val="22"/>
+          <w:szCs w:val="22"/>
+          <w:shd w:val="clear" w:color="auto" w:fill="FFFFFF"/>
+          <w:lang w:val="en-US"/>
+        </w:rPr>
+        <w:lastRenderedPageBreak/>
+        <w:t>DLMS/COSEM, SML and IEC 61850 for smart metering applications. En</w:t>
       </w:r>
       <w:r>
         <w:rPr>
@@ -7211,16 +7869,7 @@
           <w:color w:val="000000"/>
           <w:shd w:val="clear" w:color="auto" w:fill="FFFFFF"/>
         </w:rPr>
-        <w:t xml:space="preserve"> consta </w:t>
-      </w:r>
-      <w:r>
-        <w:rPr>
-          <w:rFonts w:ascii="Arial" w:hAnsi="Arial" w:cs="Arial"/>
-          <w:color w:val="000000"/>
-          <w:shd w:val="clear" w:color="auto" w:fill="FFFFFF"/>
-        </w:rPr>
-        <w:lastRenderedPageBreak/>
-        <w:t xml:space="preserve">de un LED IR y un fototransistor, el primero </w:t>
+        <w:t xml:space="preserve"> consta de un LED IR y un fototransistor, el primero </w:t>
       </w:r>
       <w:r>
         <w:rPr>
@@ -8076,6 +8725,7 @@
           <w:shd w:val="clear" w:color="auto" w:fill="FFFFFF"/>
           <w:lang w:eastAsia="es-ES"/>
         </w:rPr>
+        <w:lastRenderedPageBreak/>
         <w:drawing>
           <wp:inline distT="0" distB="0" distL="0" distR="0" wp14:anchorId="05969CEC" wp14:editId="7E0EB005">
             <wp:extent cx="5105400" cy="2657475"/>
@@ -8094,7 +8744,7 @@
                     </pic:cNvPicPr>
                   </pic:nvPicPr>
                   <pic:blipFill>
-                    <a:blip r:embed="rId21">
+                    <a:blip r:embed="rId22">
                       <a:extLst>
                         <a:ext uri="{28A0092B-C50C-407E-A947-70E740481C1C}">
                           <a14:useLocalDpi xmlns:a14="http://schemas.microsoft.com/office/drawing/2010/main" val="0"/>
@@ -8774,7 +9424,7 @@
                     </pic:cNvPicPr>
                   </pic:nvPicPr>
                   <pic:blipFill>
-                    <a:blip r:embed="rId22">
+                    <a:blip r:embed="rId23">
                       <a:extLst>
                         <a:ext uri="{28A0092B-C50C-407E-A947-70E740481C1C}">
                           <a14:useLocalDpi xmlns:a14="http://schemas.microsoft.com/office/drawing/2010/main" val="0"/>
@@ -9968,7 +10618,7 @@
                     </pic:cNvPicPr>
                   </pic:nvPicPr>
                   <pic:blipFill>
-                    <a:blip r:embed="rId23">
+                    <a:blip r:embed="rId24">
                       <a:extLst>
                         <a:ext uri="{28A0092B-C50C-407E-A947-70E740481C1C}">
                           <a14:useLocalDpi xmlns:a14="http://schemas.microsoft.com/office/drawing/2010/main" val="0"/>
@@ -10105,7 +10755,7 @@
                     </pic:cNvPicPr>
                   </pic:nvPicPr>
                   <pic:blipFill>
-                    <a:blip r:embed="rId24">
+                    <a:blip r:embed="rId25">
                       <a:extLst>
                         <a:ext uri="{28A0092B-C50C-407E-A947-70E740481C1C}">
                           <a14:useLocalDpi xmlns:a14="http://schemas.microsoft.com/office/drawing/2010/main" val="0"/>
@@ -15824,27 +16474,27 @@
           <w:shd w:val="clear" w:color="auto" w:fill="FFFFFF"/>
           <w:lang w:eastAsia="es-ES"/>
         </w:rPr>
+        <w:t>2- Formato de comunicación con método de codificación de lectura (opcional).</w:t>
+      </w:r>
+    </w:p>
+    <w:p>
+      <w:pPr>
+        <w:spacing w:after="0" w:line="240" w:lineRule="auto"/>
+        <w:ind w:left="720" w:firstLine="720"/>
+        <w:jc w:val="both"/>
+        <w:rPr>
+          <w:rFonts w:ascii="Arial" w:eastAsia="Times New Roman" w:hAnsi="Arial" w:cs="Arial"/>
+          <w:lang w:eastAsia="es-ES"/>
+        </w:rPr>
+      </w:pPr>
+      <w:r>
+        <w:rPr>
+          <w:rFonts w:ascii="Arial" w:eastAsia="Times New Roman" w:hAnsi="Arial" w:cs="Arial"/>
+          <w:color w:val="000000"/>
+          <w:shd w:val="clear" w:color="auto" w:fill="FFFFFF"/>
+          <w:lang w:eastAsia="es-ES"/>
+        </w:rPr>
         <w:lastRenderedPageBreak/>
-        <w:t>2- Formato de comunicación con método de codificación de lectura (opcional).</w:t>
-      </w:r>
-    </w:p>
-    <w:p>
-      <w:pPr>
-        <w:spacing w:after="0" w:line="240" w:lineRule="auto"/>
-        <w:ind w:left="720" w:firstLine="720"/>
-        <w:jc w:val="both"/>
-        <w:rPr>
-          <w:rFonts w:ascii="Arial" w:eastAsia="Times New Roman" w:hAnsi="Arial" w:cs="Arial"/>
-          <w:lang w:eastAsia="es-ES"/>
-        </w:rPr>
-      </w:pPr>
-      <w:r>
-        <w:rPr>
-          <w:rFonts w:ascii="Arial" w:eastAsia="Times New Roman" w:hAnsi="Arial" w:cs="Arial"/>
-          <w:color w:val="000000"/>
-          <w:shd w:val="clear" w:color="auto" w:fill="FFFFFF"/>
-          <w:lang w:eastAsia="es-ES"/>
-        </w:rPr>
         <w:t>3- lectura en ASCII con bloque parcial.</w:t>
       </w:r>
     </w:p>
@@ -16794,7 +17444,17 @@
           <w:shd w:val="clear" w:color="auto" w:fill="FFFFFF"/>
           <w:lang w:eastAsia="es-ES"/>
         </w:rPr>
-        <w:t>-9), letras mayúsculas (A-Z), let</w:t>
+        <w:t xml:space="preserve">-9), letras mayúsculas (A-Z), </w:t>
+      </w:r>
+      <w:r>
+        <w:rPr>
+          <w:rFonts w:ascii="Arial" w:eastAsia="Times New Roman" w:hAnsi="Arial" w:cs="Arial"/>
+          <w:color w:val="000000"/>
+          <w:shd w:val="clear" w:color="auto" w:fill="FFFFFF"/>
+          <w:lang w:eastAsia="es-ES"/>
+        </w:rPr>
+        <w:lastRenderedPageBreak/>
+        <w:t>let</w:t>
       </w:r>
       <w:r>
         <w:rPr>
@@ -17754,7 +18414,7 @@
                     </pic:cNvPicPr>
                   </pic:nvPicPr>
                   <pic:blipFill>
-                    <a:blip r:embed="rId25">
+                    <a:blip r:embed="rId26">
                       <a:extLst>
                         <a:ext uri="{28A0092B-C50C-407E-A947-70E740481C1C}">
                           <a14:useLocalDpi xmlns:a14="http://schemas.microsoft.com/office/drawing/2010/main" val="0"/>
@@ -18674,7 +19334,7 @@
                     </pic:cNvPicPr>
                   </pic:nvPicPr>
                   <pic:blipFill>
-                    <a:blip r:embed="rId26">
+                    <a:blip r:embed="rId27">
                       <a:extLst>
                         <a:ext uri="{28A0092B-C50C-407E-A947-70E740481C1C}">
                           <a14:useLocalDpi xmlns:a14="http://schemas.microsoft.com/office/drawing/2010/main" val="0"/>
@@ -19405,7 +20065,7 @@
                     </pic:cNvPicPr>
                   </pic:nvPicPr>
                   <pic:blipFill>
-                    <a:blip r:embed="rId27">
+                    <a:blip r:embed="rId28">
                       <a:extLst>
                         <a:ext uri="{28A0092B-C50C-407E-A947-70E740481C1C}">
                           <a14:useLocalDpi xmlns:a14="http://schemas.microsoft.com/office/drawing/2010/main" val="0"/>
@@ -19975,7 +20635,7 @@
                     </pic:cNvPicPr>
                   </pic:nvPicPr>
                   <pic:blipFill>
-                    <a:blip r:embed="rId28">
+                    <a:blip r:embed="rId29">
                       <a:extLst>
                         <a:ext uri="{28A0092B-C50C-407E-A947-70E740481C1C}">
                           <a14:useLocalDpi xmlns:a14="http://schemas.microsoft.com/office/drawing/2010/main" val="0"/>
@@ -20080,7 +20740,7 @@
                     </pic:cNvPicPr>
                   </pic:nvPicPr>
                   <pic:blipFill>
-                    <a:blip r:embed="rId29">
+                    <a:blip r:embed="rId30">
                       <a:extLst>
                         <a:ext uri="{28A0092B-C50C-407E-A947-70E740481C1C}">
                           <a14:useLocalDpi xmlns:a14="http://schemas.microsoft.com/office/drawing/2010/main" val="0"/>
@@ -20931,7 +21591,7 @@
                     </pic:cNvPicPr>
                   </pic:nvPicPr>
                   <pic:blipFill>
-                    <a:blip r:embed="rId30">
+                    <a:blip r:embed="rId31">
                       <a:extLst>
                         <a:ext uri="{28A0092B-C50C-407E-A947-70E740481C1C}">
                           <a14:useLocalDpi xmlns:a14="http://schemas.microsoft.com/office/drawing/2010/main" val="0"/>
@@ -21111,7 +21771,7 @@
                     </pic:cNvPicPr>
                   </pic:nvPicPr>
                   <pic:blipFill>
-                    <a:blip r:embed="rId31">
+                    <a:blip r:embed="rId32">
                       <a:extLst>
                         <a:ext uri="{28A0092B-C50C-407E-A947-70E740481C1C}">
                           <a14:useLocalDpi xmlns:a14="http://schemas.microsoft.com/office/drawing/2010/main" val="0"/>
@@ -21863,7 +22523,7 @@
                     </pic:cNvPicPr>
                   </pic:nvPicPr>
                   <pic:blipFill>
-                    <a:blip r:embed="rId32">
+                    <a:blip r:embed="rId33">
                       <a:extLst>
                         <a:ext uri="{28A0092B-C50C-407E-A947-70E740481C1C}">
                           <a14:useLocalDpi xmlns:a14="http://schemas.microsoft.com/office/drawing/2010/main" val="0"/>
@@ -24756,7 +25416,7 @@
                     </pic:cNvPicPr>
                   </pic:nvPicPr>
                   <pic:blipFill>
-                    <a:blip r:embed="rId33">
+                    <a:blip r:embed="rId34">
                       <a:extLst>
                         <a:ext uri="{28A0092B-C50C-407E-A947-70E740481C1C}">
                           <a14:useLocalDpi xmlns:a14="http://schemas.microsoft.com/office/drawing/2010/main" val="0"/>
@@ -25298,7 +25958,7 @@
                     </pic:cNvPicPr>
                   </pic:nvPicPr>
                   <pic:blipFill>
-                    <a:blip r:embed="rId34">
+                    <a:blip r:embed="rId35">
                       <a:extLst>
                         <a:ext uri="{28A0092B-C50C-407E-A947-70E740481C1C}">
                           <a14:useLocalDpi xmlns:a14="http://schemas.microsoft.com/office/drawing/2010/main" val="0"/>
@@ -25979,7 +26639,7 @@
                     </pic:cNvPicPr>
                   </pic:nvPicPr>
                   <pic:blipFill>
-                    <a:blip r:embed="rId35">
+                    <a:blip r:embed="rId36">
                       <a:extLst>
                         <a:ext uri="{28A0092B-C50C-407E-A947-70E740481C1C}">
                           <a14:useLocalDpi xmlns:a14="http://schemas.microsoft.com/office/drawing/2010/main" val="0"/>
@@ -29982,7 +30642,7 @@
       <w:r>
         <w:t xml:space="preserve"> </w:t>
       </w:r>
-      <w:hyperlink r:id="rId36" w:history="1">
+      <w:hyperlink r:id="rId37" w:history="1">
         <w:r>
           <w:rPr>
             <w:rStyle w:val="Hipervnculo"/>
@@ -30061,7 +30721,7 @@
       <w:r>
         <w:t xml:space="preserve"> </w:t>
       </w:r>
-      <w:hyperlink r:id="rId37" w:history="1">
+      <w:hyperlink r:id="rId38" w:history="1">
         <w:r>
           <w:rPr>
             <w:rStyle w:val="Hipervnculo"/>
@@ -30176,7 +30836,7 @@
                     </pic:cNvPicPr>
                   </pic:nvPicPr>
                   <pic:blipFill>
-                    <a:blip r:embed="rId38">
+                    <a:blip r:embed="rId39">
                       <a:extLst>
                         <a:ext uri="{28A0092B-C50C-407E-A947-70E740481C1C}">
                           <a14:useLocalDpi xmlns:a14="http://schemas.microsoft.com/office/drawing/2010/main" val="0"/>
@@ -31350,7 +32010,7 @@
                     </pic:cNvPicPr>
                   </pic:nvPicPr>
                   <pic:blipFill>
-                    <a:blip r:embed="rId39">
+                    <a:blip r:embed="rId40">
                       <a:extLst>
                         <a:ext uri="{28A0092B-C50C-407E-A947-70E740481C1C}">
                           <a14:useLocalDpi xmlns:a14="http://schemas.microsoft.com/office/drawing/2010/main" val="0"/>
@@ -31590,7 +32250,7 @@
                     </pic:cNvPicPr>
                   </pic:nvPicPr>
                   <pic:blipFill>
-                    <a:blip r:embed="rId40">
+                    <a:blip r:embed="rId41">
                       <a:extLst>
                         <a:ext uri="{28A0092B-C50C-407E-A947-70E740481C1C}">
                           <a14:useLocalDpi xmlns:a14="http://schemas.microsoft.com/office/drawing/2010/main" val="0"/>
@@ -32251,52 +32911,52 @@
           <w:shd w:val="clear" w:color="auto" w:fill="FFFFFF"/>
           <w:lang w:eastAsia="es-ES"/>
         </w:rPr>
+        <w:t xml:space="preserve">El </w:t>
+      </w:r>
+      <w:r>
+        <w:rPr>
+          <w:rFonts w:ascii="Arial" w:eastAsia="Times New Roman" w:hAnsi="Arial" w:cs="Arial"/>
+          <w:color w:val="000000"/>
+          <w:shd w:val="clear" w:color="auto" w:fill="FFFFFF"/>
+          <w:lang w:eastAsia="es-ES"/>
+        </w:rPr>
+        <w:t>dispositivo E</w:t>
+      </w:r>
+      <w:r>
+        <w:rPr>
+          <w:rFonts w:ascii="Arial" w:eastAsia="Times New Roman" w:hAnsi="Arial" w:cs="Arial"/>
+          <w:color w:val="000000"/>
+          <w:shd w:val="clear" w:color="auto" w:fill="FFFFFF"/>
+          <w:lang w:eastAsia="es-ES"/>
+        </w:rPr>
+        <w:t>nrutador</w:t>
+      </w:r>
+      <w:r>
+        <w:rPr>
+          <w:rFonts w:ascii="Arial" w:eastAsia="Times New Roman" w:hAnsi="Arial" w:cs="Arial"/>
+          <w:color w:val="000000"/>
+          <w:shd w:val="clear" w:color="auto" w:fill="FFFFFF"/>
+          <w:lang w:eastAsia="es-ES"/>
+        </w:rPr>
+        <w:t>.</w:t>
+      </w:r>
+    </w:p>
+    <w:p>
+      <w:pPr>
+        <w:rPr>
+          <w:rFonts w:ascii="Arial" w:eastAsia="Times New Roman" w:hAnsi="Arial" w:cs="Arial"/>
+          <w:color w:val="000000"/>
+          <w:shd w:val="clear" w:color="auto" w:fill="FFFFFF"/>
+          <w:lang w:eastAsia="es-ES"/>
+        </w:rPr>
+      </w:pPr>
+      <w:r>
+        <w:rPr>
+          <w:rFonts w:ascii="Arial" w:hAnsi="Arial" w:cs="Arial"/>
+          <w:color w:val="000000"/>
+          <w:shd w:val="clear" w:color="auto" w:fill="FFFFFF"/>
+        </w:rPr>
         <w:lastRenderedPageBreak/>
-        <w:t xml:space="preserve">El </w:t>
-      </w:r>
-      <w:r>
-        <w:rPr>
-          <w:rFonts w:ascii="Arial" w:eastAsia="Times New Roman" w:hAnsi="Arial" w:cs="Arial"/>
-          <w:color w:val="000000"/>
-          <w:shd w:val="clear" w:color="auto" w:fill="FFFFFF"/>
-          <w:lang w:eastAsia="es-ES"/>
-        </w:rPr>
-        <w:t>dispositivo E</w:t>
-      </w:r>
-      <w:r>
-        <w:rPr>
-          <w:rFonts w:ascii="Arial" w:eastAsia="Times New Roman" w:hAnsi="Arial" w:cs="Arial"/>
-          <w:color w:val="000000"/>
-          <w:shd w:val="clear" w:color="auto" w:fill="FFFFFF"/>
-          <w:lang w:eastAsia="es-ES"/>
-        </w:rPr>
-        <w:t>nrutador</w:t>
-      </w:r>
-      <w:r>
-        <w:rPr>
-          <w:rFonts w:ascii="Arial" w:eastAsia="Times New Roman" w:hAnsi="Arial" w:cs="Arial"/>
-          <w:color w:val="000000"/>
-          <w:shd w:val="clear" w:color="auto" w:fill="FFFFFF"/>
-          <w:lang w:eastAsia="es-ES"/>
-        </w:rPr>
-        <w:t>.</w:t>
-      </w:r>
-    </w:p>
-    <w:p>
-      <w:pPr>
-        <w:rPr>
-          <w:rFonts w:ascii="Arial" w:eastAsia="Times New Roman" w:hAnsi="Arial" w:cs="Arial"/>
-          <w:color w:val="000000"/>
-          <w:shd w:val="clear" w:color="auto" w:fill="FFFFFF"/>
-          <w:lang w:eastAsia="es-ES"/>
-        </w:rPr>
-      </w:pPr>
-      <w:r>
-        <w:rPr>
-          <w:rFonts w:ascii="Arial" w:hAnsi="Arial" w:cs="Arial"/>
-          <w:color w:val="000000"/>
-          <w:shd w:val="clear" w:color="auto" w:fill="FFFFFF"/>
-        </w:rPr>
         <w:t>Estos dispositivos deben reconocer si una red es válida antes de poder participar de la misma. Una vez establecida la comunicación,  podrán traficar paquetes de datos y comunicarse con otros dispositivos dentro de la red utilizando la mejor ruta.</w:t>
       </w:r>
     </w:p>
@@ -32567,7 +33227,7 @@
                     </pic:cNvPicPr>
                   </pic:nvPicPr>
                   <pic:blipFill>
-                    <a:blip r:embed="rId41">
+                    <a:blip r:embed="rId42">
                       <a:extLst>
                         <a:ext uri="{28A0092B-C50C-407E-A947-70E740481C1C}">
                           <a14:useLocalDpi xmlns:a14="http://schemas.microsoft.com/office/drawing/2010/main" val="0"/>
@@ -33268,16 +33928,16 @@
 <file path=word/numbering.xml><?xml version="1.0" encoding="utf-8"?>
 <w:numbering xmlns:wpc="http://schemas.microsoft.com/office/word/2010/wordprocessingCanvas" xmlns:mc="http://schemas.openxmlformats.org/markup-compatibility/2006" xmlns:o="urn:schemas-microsoft-com:office:office" xmlns:r="http://schemas.openxmlformats.org/officeDocument/2006/relationships" xmlns:m="http://schemas.openxmlformats.org/officeDocument/2006/math" xmlns:v="urn:schemas-microsoft-com:vml" xmlns:wp14="http://schemas.microsoft.com/office/word/2010/wordprocessingDrawing" xmlns:wp="http://schemas.openxmlformats.org/drawingml/2006/wordprocessingDrawing" xmlns:w10="urn:schemas-microsoft-com:office:word" xmlns:w="http://schemas.openxmlformats.org/wordprocessingml/2006/main" xmlns:w14="http://schemas.microsoft.com/office/word/2010/wordml" xmlns:w15="http://schemas.microsoft.com/office/word/2012/wordml" xmlns:wpg="http://schemas.microsoft.com/office/word/2010/wordprocessingGroup" xmlns:wpi="http://schemas.microsoft.com/office/word/2010/wordprocessingInk" xmlns:wne="http://schemas.microsoft.com/office/word/2006/wordml" xmlns:wps="http://schemas.microsoft.com/office/word/2010/wordprocessingShape" mc:Ignorable="w14 w15 wp14">
   <w:abstractNum w:abstractNumId="0">
-    <w:nsid w:val="1B6F19A4"/>
+    <w:nsid w:val="01054585"/>
     <w:multiLevelType w:val="hybridMultilevel"/>
-    <w:tmpl w:val="B4744844"/>
+    <w:tmpl w:val="8B386174"/>
     <w:lvl w:ilvl="0" w:tplc="0C0A0001">
       <w:start w:val="1"/>
       <w:numFmt w:val="bullet"/>
       <w:lvlText w:val=""/>
       <w:lvlJc w:val="left"/>
       <w:pPr>
-        <w:ind w:left="720" w:hanging="360"/>
+        <w:ind w:left="3600" w:hanging="360"/>
       </w:pPr>
       <w:rPr>
         <w:rFonts w:ascii="Symbol" w:hAnsi="Symbol" w:hint="default"/>
@@ -33289,7 +33949,7 @@
       <w:lvlText w:val="o"/>
       <w:lvlJc w:val="left"/>
       <w:pPr>
-        <w:ind w:left="1440" w:hanging="360"/>
+        <w:ind w:left="4320" w:hanging="360"/>
       </w:pPr>
       <w:rPr>
         <w:rFonts w:ascii="Courier New" w:hAnsi="Courier New" w:cs="Courier New" w:hint="default"/>
@@ -33301,7 +33961,7 @@
       <w:lvlText w:val=""/>
       <w:lvlJc w:val="left"/>
       <w:pPr>
-        <w:ind w:left="2160" w:hanging="360"/>
+        <w:ind w:left="5040" w:hanging="360"/>
       </w:pPr>
       <w:rPr>
         <w:rFonts w:ascii="Wingdings" w:hAnsi="Wingdings" w:hint="default"/>
@@ -33313,7 +33973,7 @@
       <w:lvlText w:val=""/>
       <w:lvlJc w:val="left"/>
       <w:pPr>
-        <w:ind w:left="2880" w:hanging="360"/>
+        <w:ind w:left="5760" w:hanging="360"/>
       </w:pPr>
       <w:rPr>
         <w:rFonts w:ascii="Symbol" w:hAnsi="Symbol" w:hint="default"/>
@@ -33325,7 +33985,7 @@
       <w:lvlText w:val="o"/>
       <w:lvlJc w:val="left"/>
       <w:pPr>
-        <w:ind w:left="3600" w:hanging="360"/>
+        <w:ind w:left="6480" w:hanging="360"/>
       </w:pPr>
       <w:rPr>
         <w:rFonts w:ascii="Courier New" w:hAnsi="Courier New" w:cs="Courier New" w:hint="default"/>
@@ -33337,7 +33997,7 @@
       <w:lvlText w:val=""/>
       <w:lvlJc w:val="left"/>
       <w:pPr>
-        <w:ind w:left="4320" w:hanging="360"/>
+        <w:ind w:left="7200" w:hanging="360"/>
       </w:pPr>
       <w:rPr>
         <w:rFonts w:ascii="Wingdings" w:hAnsi="Wingdings" w:hint="default"/>
@@ -33349,7 +34009,7 @@
       <w:lvlText w:val=""/>
       <w:lvlJc w:val="left"/>
       <w:pPr>
-        <w:ind w:left="5040" w:hanging="360"/>
+        <w:ind w:left="7920" w:hanging="360"/>
       </w:pPr>
       <w:rPr>
         <w:rFonts w:ascii="Symbol" w:hAnsi="Symbol" w:hint="default"/>
@@ -33361,7 +34021,7 @@
       <w:lvlText w:val="o"/>
       <w:lvlJc w:val="left"/>
       <w:pPr>
-        <w:ind w:left="5760" w:hanging="360"/>
+        <w:ind w:left="8640" w:hanging="360"/>
       </w:pPr>
       <w:rPr>
         <w:rFonts w:ascii="Courier New" w:hAnsi="Courier New" w:cs="Courier New" w:hint="default"/>
@@ -33373,7 +34033,7 @@
       <w:lvlText w:val=""/>
       <w:lvlJc w:val="left"/>
       <w:pPr>
-        <w:ind w:left="6480" w:hanging="360"/>
+        <w:ind w:left="9360" w:hanging="360"/>
       </w:pPr>
       <w:rPr>
         <w:rFonts w:ascii="Wingdings" w:hAnsi="Wingdings" w:hint="default"/>
@@ -33381,13 +34041,352 @@
     </w:lvl>
   </w:abstractNum>
   <w:abstractNum w:abstractNumId="1">
-    <w:nsid w:val="2DE578B7"/>
+    <w:nsid w:val="05B071D9"/>
     <w:multiLevelType w:val="hybridMultilevel"/>
-    <w:tmpl w:val="A42248FC"/>
-    <w:lvl w:ilvl="0" w:tplc="0C0A0011">
+    <w:tmpl w:val="9FFCFAE8"/>
+    <w:lvl w:ilvl="0" w:tplc="0C0A0001">
       <w:start w:val="1"/>
-      <w:numFmt w:val="decimal"/>
-      <w:lvlText w:val="%1)"/>
+      <w:numFmt w:val="bullet"/>
+      <w:lvlText w:val=""/>
+      <w:lvlJc w:val="left"/>
+      <w:pPr>
+        <w:ind w:left="720" w:hanging="360"/>
+      </w:pPr>
+      <w:rPr>
+        <w:rFonts w:ascii="Symbol" w:hAnsi="Symbol" w:hint="default"/>
+      </w:rPr>
+    </w:lvl>
+    <w:lvl w:ilvl="1" w:tplc="0C0A0003" w:tentative="1">
+      <w:start w:val="1"/>
+      <w:numFmt w:val="bullet"/>
+      <w:lvlText w:val="o"/>
+      <w:lvlJc w:val="left"/>
+      <w:pPr>
+        <w:ind w:left="1440" w:hanging="360"/>
+      </w:pPr>
+      <w:rPr>
+        <w:rFonts w:ascii="Courier New" w:hAnsi="Courier New" w:cs="Courier New" w:hint="default"/>
+      </w:rPr>
+    </w:lvl>
+    <w:lvl w:ilvl="2" w:tplc="0C0A0005" w:tentative="1">
+      <w:start w:val="1"/>
+      <w:numFmt w:val="bullet"/>
+      <w:lvlText w:val=""/>
+      <w:lvlJc w:val="left"/>
+      <w:pPr>
+        <w:ind w:left="2160" w:hanging="360"/>
+      </w:pPr>
+      <w:rPr>
+        <w:rFonts w:ascii="Wingdings" w:hAnsi="Wingdings" w:hint="default"/>
+      </w:rPr>
+    </w:lvl>
+    <w:lvl w:ilvl="3" w:tplc="0C0A0001" w:tentative="1">
+      <w:start w:val="1"/>
+      <w:numFmt w:val="bullet"/>
+      <w:lvlText w:val=""/>
+      <w:lvlJc w:val="left"/>
+      <w:pPr>
+        <w:ind w:left="2880" w:hanging="360"/>
+      </w:pPr>
+      <w:rPr>
+        <w:rFonts w:ascii="Symbol" w:hAnsi="Symbol" w:hint="default"/>
+      </w:rPr>
+    </w:lvl>
+    <w:lvl w:ilvl="4" w:tplc="0C0A0003" w:tentative="1">
+      <w:start w:val="1"/>
+      <w:numFmt w:val="bullet"/>
+      <w:lvlText w:val="o"/>
+      <w:lvlJc w:val="left"/>
+      <w:pPr>
+        <w:ind w:left="3600" w:hanging="360"/>
+      </w:pPr>
+      <w:rPr>
+        <w:rFonts w:ascii="Courier New" w:hAnsi="Courier New" w:cs="Courier New" w:hint="default"/>
+      </w:rPr>
+    </w:lvl>
+    <w:lvl w:ilvl="5" w:tplc="0C0A0005" w:tentative="1">
+      <w:start w:val="1"/>
+      <w:numFmt w:val="bullet"/>
+      <w:lvlText w:val=""/>
+      <w:lvlJc w:val="left"/>
+      <w:pPr>
+        <w:ind w:left="4320" w:hanging="360"/>
+      </w:pPr>
+      <w:rPr>
+        <w:rFonts w:ascii="Wingdings" w:hAnsi="Wingdings" w:hint="default"/>
+      </w:rPr>
+    </w:lvl>
+    <w:lvl w:ilvl="6" w:tplc="0C0A0001" w:tentative="1">
+      <w:start w:val="1"/>
+      <w:numFmt w:val="bullet"/>
+      <w:lvlText w:val=""/>
+      <w:lvlJc w:val="left"/>
+      <w:pPr>
+        <w:ind w:left="5040" w:hanging="360"/>
+      </w:pPr>
+      <w:rPr>
+        <w:rFonts w:ascii="Symbol" w:hAnsi="Symbol" w:hint="default"/>
+      </w:rPr>
+    </w:lvl>
+    <w:lvl w:ilvl="7" w:tplc="0C0A0003" w:tentative="1">
+      <w:start w:val="1"/>
+      <w:numFmt w:val="bullet"/>
+      <w:lvlText w:val="o"/>
+      <w:lvlJc w:val="left"/>
+      <w:pPr>
+        <w:ind w:left="5760" w:hanging="360"/>
+      </w:pPr>
+      <w:rPr>
+        <w:rFonts w:ascii="Courier New" w:hAnsi="Courier New" w:cs="Courier New" w:hint="default"/>
+      </w:rPr>
+    </w:lvl>
+    <w:lvl w:ilvl="8" w:tplc="0C0A0005" w:tentative="1">
+      <w:start w:val="1"/>
+      <w:numFmt w:val="bullet"/>
+      <w:lvlText w:val=""/>
+      <w:lvlJc w:val="left"/>
+      <w:pPr>
+        <w:ind w:left="6480" w:hanging="360"/>
+      </w:pPr>
+      <w:rPr>
+        <w:rFonts w:ascii="Wingdings" w:hAnsi="Wingdings" w:hint="default"/>
+      </w:rPr>
+    </w:lvl>
+  </w:abstractNum>
+  <w:abstractNum w:abstractNumId="2">
+    <w:nsid w:val="1B6F19A4"/>
+    <w:multiLevelType w:val="hybridMultilevel"/>
+    <w:tmpl w:val="B4744844"/>
+    <w:lvl w:ilvl="0" w:tplc="0C0A0001">
+      <w:start w:val="1"/>
+      <w:numFmt w:val="bullet"/>
+      <w:lvlText w:val=""/>
+      <w:lvlJc w:val="left"/>
+      <w:pPr>
+        <w:ind w:left="720" w:hanging="360"/>
+      </w:pPr>
+      <w:rPr>
+        <w:rFonts w:ascii="Symbol" w:hAnsi="Symbol" w:hint="default"/>
+      </w:rPr>
+    </w:lvl>
+    <w:lvl w:ilvl="1" w:tplc="0C0A0003" w:tentative="1">
+      <w:start w:val="1"/>
+      <w:numFmt w:val="bullet"/>
+      <w:lvlText w:val="o"/>
+      <w:lvlJc w:val="left"/>
+      <w:pPr>
+        <w:ind w:left="1440" w:hanging="360"/>
+      </w:pPr>
+      <w:rPr>
+        <w:rFonts w:ascii="Courier New" w:hAnsi="Courier New" w:cs="Courier New" w:hint="default"/>
+      </w:rPr>
+    </w:lvl>
+    <w:lvl w:ilvl="2" w:tplc="0C0A0005" w:tentative="1">
+      <w:start w:val="1"/>
+      <w:numFmt w:val="bullet"/>
+      <w:lvlText w:val=""/>
+      <w:lvlJc w:val="left"/>
+      <w:pPr>
+        <w:ind w:left="2160" w:hanging="360"/>
+      </w:pPr>
+      <w:rPr>
+        <w:rFonts w:ascii="Wingdings" w:hAnsi="Wingdings" w:hint="default"/>
+      </w:rPr>
+    </w:lvl>
+    <w:lvl w:ilvl="3" w:tplc="0C0A0001" w:tentative="1">
+      <w:start w:val="1"/>
+      <w:numFmt w:val="bullet"/>
+      <w:lvlText w:val=""/>
+      <w:lvlJc w:val="left"/>
+      <w:pPr>
+        <w:ind w:left="2880" w:hanging="360"/>
+      </w:pPr>
+      <w:rPr>
+        <w:rFonts w:ascii="Symbol" w:hAnsi="Symbol" w:hint="default"/>
+      </w:rPr>
+    </w:lvl>
+    <w:lvl w:ilvl="4" w:tplc="0C0A0003" w:tentative="1">
+      <w:start w:val="1"/>
+      <w:numFmt w:val="bullet"/>
+      <w:lvlText w:val="o"/>
+      <w:lvlJc w:val="left"/>
+      <w:pPr>
+        <w:ind w:left="3600" w:hanging="360"/>
+      </w:pPr>
+      <w:rPr>
+        <w:rFonts w:ascii="Courier New" w:hAnsi="Courier New" w:cs="Courier New" w:hint="default"/>
+      </w:rPr>
+    </w:lvl>
+    <w:lvl w:ilvl="5" w:tplc="0C0A0005" w:tentative="1">
+      <w:start w:val="1"/>
+      <w:numFmt w:val="bullet"/>
+      <w:lvlText w:val=""/>
+      <w:lvlJc w:val="left"/>
+      <w:pPr>
+        <w:ind w:left="4320" w:hanging="360"/>
+      </w:pPr>
+      <w:rPr>
+        <w:rFonts w:ascii="Wingdings" w:hAnsi="Wingdings" w:hint="default"/>
+      </w:rPr>
+    </w:lvl>
+    <w:lvl w:ilvl="6" w:tplc="0C0A0001" w:tentative="1">
+      <w:start w:val="1"/>
+      <w:numFmt w:val="bullet"/>
+      <w:lvlText w:val=""/>
+      <w:lvlJc w:val="left"/>
+      <w:pPr>
+        <w:ind w:left="5040" w:hanging="360"/>
+      </w:pPr>
+      <w:rPr>
+        <w:rFonts w:ascii="Symbol" w:hAnsi="Symbol" w:hint="default"/>
+      </w:rPr>
+    </w:lvl>
+    <w:lvl w:ilvl="7" w:tplc="0C0A0003" w:tentative="1">
+      <w:start w:val="1"/>
+      <w:numFmt w:val="bullet"/>
+      <w:lvlText w:val="o"/>
+      <w:lvlJc w:val="left"/>
+      <w:pPr>
+        <w:ind w:left="5760" w:hanging="360"/>
+      </w:pPr>
+      <w:rPr>
+        <w:rFonts w:ascii="Courier New" w:hAnsi="Courier New" w:cs="Courier New" w:hint="default"/>
+      </w:rPr>
+    </w:lvl>
+    <w:lvl w:ilvl="8" w:tplc="0C0A0005" w:tentative="1">
+      <w:start w:val="1"/>
+      <w:numFmt w:val="bullet"/>
+      <w:lvlText w:val=""/>
+      <w:lvlJc w:val="left"/>
+      <w:pPr>
+        <w:ind w:left="6480" w:hanging="360"/>
+      </w:pPr>
+      <w:rPr>
+        <w:rFonts w:ascii="Wingdings" w:hAnsi="Wingdings" w:hint="default"/>
+      </w:rPr>
+    </w:lvl>
+  </w:abstractNum>
+  <w:abstractNum w:abstractNumId="3">
+    <w:nsid w:val="1F390BF4"/>
+    <w:multiLevelType w:val="hybridMultilevel"/>
+    <w:tmpl w:val="9BA2140C"/>
+    <w:lvl w:ilvl="0" w:tplc="0C0A0001">
+      <w:start w:val="1"/>
+      <w:numFmt w:val="bullet"/>
+      <w:lvlText w:val=""/>
+      <w:lvlJc w:val="left"/>
+      <w:pPr>
+        <w:ind w:left="3600" w:hanging="360"/>
+      </w:pPr>
+      <w:rPr>
+        <w:rFonts w:ascii="Symbol" w:hAnsi="Symbol" w:hint="default"/>
+      </w:rPr>
+    </w:lvl>
+    <w:lvl w:ilvl="1" w:tplc="0C0A0003" w:tentative="1">
+      <w:start w:val="1"/>
+      <w:numFmt w:val="bullet"/>
+      <w:lvlText w:val="o"/>
+      <w:lvlJc w:val="left"/>
+      <w:pPr>
+        <w:ind w:left="4320" w:hanging="360"/>
+      </w:pPr>
+      <w:rPr>
+        <w:rFonts w:ascii="Courier New" w:hAnsi="Courier New" w:cs="Courier New" w:hint="default"/>
+      </w:rPr>
+    </w:lvl>
+    <w:lvl w:ilvl="2" w:tplc="0C0A0005" w:tentative="1">
+      <w:start w:val="1"/>
+      <w:numFmt w:val="bullet"/>
+      <w:lvlText w:val=""/>
+      <w:lvlJc w:val="left"/>
+      <w:pPr>
+        <w:ind w:left="5040" w:hanging="360"/>
+      </w:pPr>
+      <w:rPr>
+        <w:rFonts w:ascii="Wingdings" w:hAnsi="Wingdings" w:hint="default"/>
+      </w:rPr>
+    </w:lvl>
+    <w:lvl w:ilvl="3" w:tplc="0C0A0001" w:tentative="1">
+      <w:start w:val="1"/>
+      <w:numFmt w:val="bullet"/>
+      <w:lvlText w:val=""/>
+      <w:lvlJc w:val="left"/>
+      <w:pPr>
+        <w:ind w:left="5760" w:hanging="360"/>
+      </w:pPr>
+      <w:rPr>
+        <w:rFonts w:ascii="Symbol" w:hAnsi="Symbol" w:hint="default"/>
+      </w:rPr>
+    </w:lvl>
+    <w:lvl w:ilvl="4" w:tplc="0C0A0003" w:tentative="1">
+      <w:start w:val="1"/>
+      <w:numFmt w:val="bullet"/>
+      <w:lvlText w:val="o"/>
+      <w:lvlJc w:val="left"/>
+      <w:pPr>
+        <w:ind w:left="6480" w:hanging="360"/>
+      </w:pPr>
+      <w:rPr>
+        <w:rFonts w:ascii="Courier New" w:hAnsi="Courier New" w:cs="Courier New" w:hint="default"/>
+      </w:rPr>
+    </w:lvl>
+    <w:lvl w:ilvl="5" w:tplc="0C0A0005" w:tentative="1">
+      <w:start w:val="1"/>
+      <w:numFmt w:val="bullet"/>
+      <w:lvlText w:val=""/>
+      <w:lvlJc w:val="left"/>
+      <w:pPr>
+        <w:ind w:left="7200" w:hanging="360"/>
+      </w:pPr>
+      <w:rPr>
+        <w:rFonts w:ascii="Wingdings" w:hAnsi="Wingdings" w:hint="default"/>
+      </w:rPr>
+    </w:lvl>
+    <w:lvl w:ilvl="6" w:tplc="0C0A0001" w:tentative="1">
+      <w:start w:val="1"/>
+      <w:numFmt w:val="bullet"/>
+      <w:lvlText w:val=""/>
+      <w:lvlJc w:val="left"/>
+      <w:pPr>
+        <w:ind w:left="7920" w:hanging="360"/>
+      </w:pPr>
+      <w:rPr>
+        <w:rFonts w:ascii="Symbol" w:hAnsi="Symbol" w:hint="default"/>
+      </w:rPr>
+    </w:lvl>
+    <w:lvl w:ilvl="7" w:tplc="0C0A0003" w:tentative="1">
+      <w:start w:val="1"/>
+      <w:numFmt w:val="bullet"/>
+      <w:lvlText w:val="o"/>
+      <w:lvlJc w:val="left"/>
+      <w:pPr>
+        <w:ind w:left="8640" w:hanging="360"/>
+      </w:pPr>
+      <w:rPr>
+        <w:rFonts w:ascii="Courier New" w:hAnsi="Courier New" w:cs="Courier New" w:hint="default"/>
+      </w:rPr>
+    </w:lvl>
+    <w:lvl w:ilvl="8" w:tplc="0C0A0005" w:tentative="1">
+      <w:start w:val="1"/>
+      <w:numFmt w:val="bullet"/>
+      <w:lvlText w:val=""/>
+      <w:lvlJc w:val="left"/>
+      <w:pPr>
+        <w:ind w:left="9360" w:hanging="360"/>
+      </w:pPr>
+      <w:rPr>
+        <w:rFonts w:ascii="Wingdings" w:hAnsi="Wingdings" w:hint="default"/>
+      </w:rPr>
+    </w:lvl>
+  </w:abstractNum>
+  <w:abstractNum w:abstractNumId="4">
+    <w:nsid w:val="23692BD3"/>
+    <w:multiLevelType w:val="hybridMultilevel"/>
+    <w:tmpl w:val="ACE664C2"/>
+    <w:lvl w:ilvl="0" w:tplc="0C0A0019">
+      <w:start w:val="1"/>
+      <w:numFmt w:val="lowerLetter"/>
+      <w:lvlText w:val="%1."/>
       <w:lvlJc w:val="left"/>
       <w:pPr>
         <w:ind w:left="720" w:hanging="360"/>
@@ -33469,130 +34468,17 @@
       </w:pPr>
     </w:lvl>
   </w:abstractNum>
-  <w:abstractNum w:abstractNumId="2">
-    <w:nsid w:val="36EF3CFD"/>
-    <w:multiLevelType w:val="multilevel"/>
-    <w:tmpl w:val="F832245C"/>
-    <w:lvl w:ilvl="0">
+  <w:abstractNum w:abstractNumId="5">
+    <w:nsid w:val="2DE578B7"/>
+    <w:multiLevelType w:val="hybridMultilevel"/>
+    <w:tmpl w:val="A42248FC"/>
+    <w:lvl w:ilvl="0" w:tplc="0C0A0011">
       <w:start w:val="1"/>
       <w:numFmt w:val="decimal"/>
-      <w:lvlText w:val="%1."/>
+      <w:lvlText w:val="%1)"/>
       <w:lvlJc w:val="left"/>
       <w:pPr>
-        <w:tabs>
-          <w:tab w:val="num" w:pos="720"/>
-        </w:tabs>
         <w:ind w:left="720" w:hanging="360"/>
-      </w:pPr>
-    </w:lvl>
-    <w:lvl w:ilvl="1" w:tentative="1">
-      <w:start w:val="1"/>
-      <w:numFmt w:val="decimal"/>
-      <w:lvlText w:val="%2."/>
-      <w:lvlJc w:val="left"/>
-      <w:pPr>
-        <w:tabs>
-          <w:tab w:val="num" w:pos="1440"/>
-        </w:tabs>
-        <w:ind w:left="1440" w:hanging="360"/>
-      </w:pPr>
-    </w:lvl>
-    <w:lvl w:ilvl="2" w:tentative="1">
-      <w:start w:val="1"/>
-      <w:numFmt w:val="decimal"/>
-      <w:lvlText w:val="%3."/>
-      <w:lvlJc w:val="left"/>
-      <w:pPr>
-        <w:tabs>
-          <w:tab w:val="num" w:pos="2160"/>
-        </w:tabs>
-        <w:ind w:left="2160" w:hanging="360"/>
-      </w:pPr>
-    </w:lvl>
-    <w:lvl w:ilvl="3" w:tentative="1">
-      <w:start w:val="1"/>
-      <w:numFmt w:val="decimal"/>
-      <w:lvlText w:val="%4."/>
-      <w:lvlJc w:val="left"/>
-      <w:pPr>
-        <w:tabs>
-          <w:tab w:val="num" w:pos="2880"/>
-        </w:tabs>
-        <w:ind w:left="2880" w:hanging="360"/>
-      </w:pPr>
-    </w:lvl>
-    <w:lvl w:ilvl="4" w:tentative="1">
-      <w:start w:val="1"/>
-      <w:numFmt w:val="decimal"/>
-      <w:lvlText w:val="%5."/>
-      <w:lvlJc w:val="left"/>
-      <w:pPr>
-        <w:tabs>
-          <w:tab w:val="num" w:pos="3600"/>
-        </w:tabs>
-        <w:ind w:left="3600" w:hanging="360"/>
-      </w:pPr>
-    </w:lvl>
-    <w:lvl w:ilvl="5" w:tentative="1">
-      <w:start w:val="1"/>
-      <w:numFmt w:val="decimal"/>
-      <w:lvlText w:val="%6."/>
-      <w:lvlJc w:val="left"/>
-      <w:pPr>
-        <w:tabs>
-          <w:tab w:val="num" w:pos="4320"/>
-        </w:tabs>
-        <w:ind w:left="4320" w:hanging="360"/>
-      </w:pPr>
-    </w:lvl>
-    <w:lvl w:ilvl="6" w:tentative="1">
-      <w:start w:val="1"/>
-      <w:numFmt w:val="decimal"/>
-      <w:lvlText w:val="%7."/>
-      <w:lvlJc w:val="left"/>
-      <w:pPr>
-        <w:tabs>
-          <w:tab w:val="num" w:pos="5040"/>
-        </w:tabs>
-        <w:ind w:left="5040" w:hanging="360"/>
-      </w:pPr>
-    </w:lvl>
-    <w:lvl w:ilvl="7" w:tentative="1">
-      <w:start w:val="1"/>
-      <w:numFmt w:val="decimal"/>
-      <w:lvlText w:val="%8."/>
-      <w:lvlJc w:val="left"/>
-      <w:pPr>
-        <w:tabs>
-          <w:tab w:val="num" w:pos="5760"/>
-        </w:tabs>
-        <w:ind w:left="5760" w:hanging="360"/>
-      </w:pPr>
-    </w:lvl>
-    <w:lvl w:ilvl="8" w:tentative="1">
-      <w:start w:val="1"/>
-      <w:numFmt w:val="decimal"/>
-      <w:lvlText w:val="%9."/>
-      <w:lvlJc w:val="left"/>
-      <w:pPr>
-        <w:tabs>
-          <w:tab w:val="num" w:pos="6480"/>
-        </w:tabs>
-        <w:ind w:left="6480" w:hanging="360"/>
-      </w:pPr>
-    </w:lvl>
-  </w:abstractNum>
-  <w:abstractNum w:abstractNumId="3">
-    <w:nsid w:val="3878106E"/>
-    <w:multiLevelType w:val="hybridMultilevel"/>
-    <w:tmpl w:val="F448F156"/>
-    <w:lvl w:ilvl="0" w:tplc="19505714">
-      <w:start w:val="1"/>
-      <w:numFmt w:val="lowerLetter"/>
-      <w:lvlText w:val="%1-"/>
-      <w:lvlJc w:val="left"/>
-      <w:pPr>
-        <w:ind w:left="1128" w:hanging="360"/>
       </w:pPr>
       <w:rPr>
         <w:rFonts w:hint="default"/>
@@ -33604,7 +34490,7 @@
       <w:lvlText w:val="%2."/>
       <w:lvlJc w:val="left"/>
       <w:pPr>
-        <w:ind w:left="1848" w:hanging="360"/>
+        <w:ind w:left="1440" w:hanging="360"/>
       </w:pPr>
     </w:lvl>
     <w:lvl w:ilvl="2" w:tplc="0C0A001B" w:tentative="1">
@@ -33613,7 +34499,7 @@
       <w:lvlText w:val="%3."/>
       <w:lvlJc w:val="right"/>
       <w:pPr>
-        <w:ind w:left="2568" w:hanging="180"/>
+        <w:ind w:left="2160" w:hanging="180"/>
       </w:pPr>
     </w:lvl>
     <w:lvl w:ilvl="3" w:tplc="0C0A000F" w:tentative="1">
@@ -33622,7 +34508,7 @@
       <w:lvlText w:val="%4."/>
       <w:lvlJc w:val="left"/>
       <w:pPr>
-        <w:ind w:left="3288" w:hanging="360"/>
+        <w:ind w:left="2880" w:hanging="360"/>
       </w:pPr>
     </w:lvl>
     <w:lvl w:ilvl="4" w:tplc="0C0A0019" w:tentative="1">
@@ -33631,7 +34517,7 @@
       <w:lvlText w:val="%5."/>
       <w:lvlJc w:val="left"/>
       <w:pPr>
-        <w:ind w:left="4008" w:hanging="360"/>
+        <w:ind w:left="3600" w:hanging="360"/>
       </w:pPr>
     </w:lvl>
     <w:lvl w:ilvl="5" w:tplc="0C0A001B" w:tentative="1">
@@ -33640,7 +34526,7 @@
       <w:lvlText w:val="%6."/>
       <w:lvlJc w:val="right"/>
       <w:pPr>
-        <w:ind w:left="4728" w:hanging="180"/>
+        <w:ind w:left="4320" w:hanging="180"/>
       </w:pPr>
     </w:lvl>
     <w:lvl w:ilvl="6" w:tplc="0C0A000F" w:tentative="1">
@@ -33649,7 +34535,7 @@
       <w:lvlText w:val="%7."/>
       <w:lvlJc w:val="left"/>
       <w:pPr>
-        <w:ind w:left="5448" w:hanging="360"/>
+        <w:ind w:left="5040" w:hanging="360"/>
       </w:pPr>
     </w:lvl>
     <w:lvl w:ilvl="7" w:tplc="0C0A0019" w:tentative="1">
@@ -33658,7 +34544,7 @@
       <w:lvlText w:val="%8."/>
       <w:lvlJc w:val="left"/>
       <w:pPr>
-        <w:ind w:left="6168" w:hanging="360"/>
+        <w:ind w:left="5760" w:hanging="360"/>
       </w:pPr>
     </w:lvl>
     <w:lvl w:ilvl="8" w:tplc="0C0A001B" w:tentative="1">
@@ -33667,11 +34553,213 @@
       <w:lvlText w:val="%9."/>
       <w:lvlJc w:val="right"/>
       <w:pPr>
-        <w:ind w:left="6888" w:hanging="180"/>
+        <w:ind w:left="6480" w:hanging="180"/>
       </w:pPr>
     </w:lvl>
   </w:abstractNum>
-  <w:abstractNum w:abstractNumId="4">
+  <w:abstractNum w:abstractNumId="6">
+    <w:nsid w:val="36EF3CFD"/>
+    <w:multiLevelType w:val="multilevel"/>
+    <w:tmpl w:val="F832245C"/>
+    <w:lvl w:ilvl="0">
+      <w:start w:val="1"/>
+      <w:numFmt w:val="decimal"/>
+      <w:lvlText w:val="%1."/>
+      <w:lvlJc w:val="left"/>
+      <w:pPr>
+        <w:tabs>
+          <w:tab w:val="num" w:pos="720"/>
+        </w:tabs>
+        <w:ind w:left="720" w:hanging="360"/>
+      </w:pPr>
+    </w:lvl>
+    <w:lvl w:ilvl="1" w:tentative="1">
+      <w:start w:val="1"/>
+      <w:numFmt w:val="decimal"/>
+      <w:lvlText w:val="%2."/>
+      <w:lvlJc w:val="left"/>
+      <w:pPr>
+        <w:tabs>
+          <w:tab w:val="num" w:pos="1440"/>
+        </w:tabs>
+        <w:ind w:left="1440" w:hanging="360"/>
+      </w:pPr>
+    </w:lvl>
+    <w:lvl w:ilvl="2" w:tentative="1">
+      <w:start w:val="1"/>
+      <w:numFmt w:val="decimal"/>
+      <w:lvlText w:val="%3."/>
+      <w:lvlJc w:val="left"/>
+      <w:pPr>
+        <w:tabs>
+          <w:tab w:val="num" w:pos="2160"/>
+        </w:tabs>
+        <w:ind w:left="2160" w:hanging="360"/>
+      </w:pPr>
+    </w:lvl>
+    <w:lvl w:ilvl="3" w:tentative="1">
+      <w:start w:val="1"/>
+      <w:numFmt w:val="decimal"/>
+      <w:lvlText w:val="%4."/>
+      <w:lvlJc w:val="left"/>
+      <w:pPr>
+        <w:tabs>
+          <w:tab w:val="num" w:pos="2880"/>
+        </w:tabs>
+        <w:ind w:left="2880" w:hanging="360"/>
+      </w:pPr>
+    </w:lvl>
+    <w:lvl w:ilvl="4" w:tentative="1">
+      <w:start w:val="1"/>
+      <w:numFmt w:val="decimal"/>
+      <w:lvlText w:val="%5."/>
+      <w:lvlJc w:val="left"/>
+      <w:pPr>
+        <w:tabs>
+          <w:tab w:val="num" w:pos="3600"/>
+        </w:tabs>
+        <w:ind w:left="3600" w:hanging="360"/>
+      </w:pPr>
+    </w:lvl>
+    <w:lvl w:ilvl="5" w:tentative="1">
+      <w:start w:val="1"/>
+      <w:numFmt w:val="decimal"/>
+      <w:lvlText w:val="%6."/>
+      <w:lvlJc w:val="left"/>
+      <w:pPr>
+        <w:tabs>
+          <w:tab w:val="num" w:pos="4320"/>
+        </w:tabs>
+        <w:ind w:left="4320" w:hanging="360"/>
+      </w:pPr>
+    </w:lvl>
+    <w:lvl w:ilvl="6" w:tentative="1">
+      <w:start w:val="1"/>
+      <w:numFmt w:val="decimal"/>
+      <w:lvlText w:val="%7."/>
+      <w:lvlJc w:val="left"/>
+      <w:pPr>
+        <w:tabs>
+          <w:tab w:val="num" w:pos="5040"/>
+        </w:tabs>
+        <w:ind w:left="5040" w:hanging="360"/>
+      </w:pPr>
+    </w:lvl>
+    <w:lvl w:ilvl="7" w:tentative="1">
+      <w:start w:val="1"/>
+      <w:numFmt w:val="decimal"/>
+      <w:lvlText w:val="%8."/>
+      <w:lvlJc w:val="left"/>
+      <w:pPr>
+        <w:tabs>
+          <w:tab w:val="num" w:pos="5760"/>
+        </w:tabs>
+        <w:ind w:left="5760" w:hanging="360"/>
+      </w:pPr>
+    </w:lvl>
+    <w:lvl w:ilvl="8" w:tentative="1">
+      <w:start w:val="1"/>
+      <w:numFmt w:val="decimal"/>
+      <w:lvlText w:val="%9."/>
+      <w:lvlJc w:val="left"/>
+      <w:pPr>
+        <w:tabs>
+          <w:tab w:val="num" w:pos="6480"/>
+        </w:tabs>
+        <w:ind w:left="6480" w:hanging="360"/>
+      </w:pPr>
+    </w:lvl>
+  </w:abstractNum>
+  <w:abstractNum w:abstractNumId="7">
+    <w:nsid w:val="3878106E"/>
+    <w:multiLevelType w:val="hybridMultilevel"/>
+    <w:tmpl w:val="F448F156"/>
+    <w:lvl w:ilvl="0" w:tplc="19505714">
+      <w:start w:val="1"/>
+      <w:numFmt w:val="lowerLetter"/>
+      <w:lvlText w:val="%1-"/>
+      <w:lvlJc w:val="left"/>
+      <w:pPr>
+        <w:ind w:left="1128" w:hanging="360"/>
+      </w:pPr>
+      <w:rPr>
+        <w:rFonts w:hint="default"/>
+      </w:rPr>
+    </w:lvl>
+    <w:lvl w:ilvl="1" w:tplc="0C0A0019" w:tentative="1">
+      <w:start w:val="1"/>
+      <w:numFmt w:val="lowerLetter"/>
+      <w:lvlText w:val="%2."/>
+      <w:lvlJc w:val="left"/>
+      <w:pPr>
+        <w:ind w:left="1848" w:hanging="360"/>
+      </w:pPr>
+    </w:lvl>
+    <w:lvl w:ilvl="2" w:tplc="0C0A001B" w:tentative="1">
+      <w:start w:val="1"/>
+      <w:numFmt w:val="lowerRoman"/>
+      <w:lvlText w:val="%3."/>
+      <w:lvlJc w:val="right"/>
+      <w:pPr>
+        <w:ind w:left="2568" w:hanging="180"/>
+      </w:pPr>
+    </w:lvl>
+    <w:lvl w:ilvl="3" w:tplc="0C0A000F" w:tentative="1">
+      <w:start w:val="1"/>
+      <w:numFmt w:val="decimal"/>
+      <w:lvlText w:val="%4."/>
+      <w:lvlJc w:val="left"/>
+      <w:pPr>
+        <w:ind w:left="3288" w:hanging="360"/>
+      </w:pPr>
+    </w:lvl>
+    <w:lvl w:ilvl="4" w:tplc="0C0A0019" w:tentative="1">
+      <w:start w:val="1"/>
+      <w:numFmt w:val="lowerLetter"/>
+      <w:lvlText w:val="%5."/>
+      <w:lvlJc w:val="left"/>
+      <w:pPr>
+        <w:ind w:left="4008" w:hanging="360"/>
+      </w:pPr>
+    </w:lvl>
+    <w:lvl w:ilvl="5" w:tplc="0C0A001B" w:tentative="1">
+      <w:start w:val="1"/>
+      <w:numFmt w:val="lowerRoman"/>
+      <w:lvlText w:val="%6."/>
+      <w:lvlJc w:val="right"/>
+      <w:pPr>
+        <w:ind w:left="4728" w:hanging="180"/>
+      </w:pPr>
+    </w:lvl>
+    <w:lvl w:ilvl="6" w:tplc="0C0A000F" w:tentative="1">
+      <w:start w:val="1"/>
+      <w:numFmt w:val="decimal"/>
+      <w:lvlText w:val="%7."/>
+      <w:lvlJc w:val="left"/>
+      <w:pPr>
+        <w:ind w:left="5448" w:hanging="360"/>
+      </w:pPr>
+    </w:lvl>
+    <w:lvl w:ilvl="7" w:tplc="0C0A0019" w:tentative="1">
+      <w:start w:val="1"/>
+      <w:numFmt w:val="lowerLetter"/>
+      <w:lvlText w:val="%8."/>
+      <w:lvlJc w:val="left"/>
+      <w:pPr>
+        <w:ind w:left="6168" w:hanging="360"/>
+      </w:pPr>
+    </w:lvl>
+    <w:lvl w:ilvl="8" w:tplc="0C0A001B" w:tentative="1">
+      <w:start w:val="1"/>
+      <w:numFmt w:val="lowerRoman"/>
+      <w:lvlText w:val="%9."/>
+      <w:lvlJc w:val="right"/>
+      <w:pPr>
+        <w:ind w:left="6888" w:hanging="180"/>
+      </w:pPr>
+    </w:lvl>
+  </w:abstractNum>
+  <w:abstractNum w:abstractNumId="8">
     <w:nsid w:val="42C83344"/>
     <w:multiLevelType w:val="hybridMultilevel"/>
     <w:tmpl w:val="FAD8C41A"/>
@@ -33761,7 +34849,7 @@
       </w:pPr>
     </w:lvl>
   </w:abstractNum>
-  <w:abstractNum w:abstractNumId="5">
+  <w:abstractNum w:abstractNumId="9">
     <w:nsid w:val="459B004F"/>
     <w:multiLevelType w:val="hybridMultilevel"/>
     <w:tmpl w:val="04B2885E"/>
@@ -33850,7 +34938,7 @@
       </w:pPr>
     </w:lvl>
   </w:abstractNum>
-  <w:abstractNum w:abstractNumId="6">
+  <w:abstractNum w:abstractNumId="10">
     <w:nsid w:val="474D0967"/>
     <w:multiLevelType w:val="hybridMultilevel"/>
     <w:tmpl w:val="F552FA1E"/>
@@ -33939,7 +35027,7 @@
       </w:pPr>
     </w:lvl>
   </w:abstractNum>
-  <w:abstractNum w:abstractNumId="7">
+  <w:abstractNum w:abstractNumId="11">
     <w:nsid w:val="4C662930"/>
     <w:multiLevelType w:val="hybridMultilevel"/>
     <w:tmpl w:val="A01E0A4C"/>
@@ -34052,7 +35140,120 @@
       </w:rPr>
     </w:lvl>
   </w:abstractNum>
-  <w:abstractNum w:abstractNumId="8">
+  <w:abstractNum w:abstractNumId="12">
+    <w:nsid w:val="56373CE4"/>
+    <w:multiLevelType w:val="hybridMultilevel"/>
+    <w:tmpl w:val="5956AC8E"/>
+    <w:lvl w:ilvl="0" w:tplc="0C0A0001">
+      <w:start w:val="1"/>
+      <w:numFmt w:val="bullet"/>
+      <w:lvlText w:val=""/>
+      <w:lvlJc w:val="left"/>
+      <w:pPr>
+        <w:ind w:left="3600" w:hanging="360"/>
+      </w:pPr>
+      <w:rPr>
+        <w:rFonts w:ascii="Symbol" w:hAnsi="Symbol" w:hint="default"/>
+      </w:rPr>
+    </w:lvl>
+    <w:lvl w:ilvl="1" w:tplc="0C0A0003" w:tentative="1">
+      <w:start w:val="1"/>
+      <w:numFmt w:val="bullet"/>
+      <w:lvlText w:val="o"/>
+      <w:lvlJc w:val="left"/>
+      <w:pPr>
+        <w:ind w:left="4320" w:hanging="360"/>
+      </w:pPr>
+      <w:rPr>
+        <w:rFonts w:ascii="Courier New" w:hAnsi="Courier New" w:cs="Courier New" w:hint="default"/>
+      </w:rPr>
+    </w:lvl>
+    <w:lvl w:ilvl="2" w:tplc="0C0A0005" w:tentative="1">
+      <w:start w:val="1"/>
+      <w:numFmt w:val="bullet"/>
+      <w:lvlText w:val=""/>
+      <w:lvlJc w:val="left"/>
+      <w:pPr>
+        <w:ind w:left="5040" w:hanging="360"/>
+      </w:pPr>
+      <w:rPr>
+        <w:rFonts w:ascii="Wingdings" w:hAnsi="Wingdings" w:hint="default"/>
+      </w:rPr>
+    </w:lvl>
+    <w:lvl w:ilvl="3" w:tplc="0C0A0001" w:tentative="1">
+      <w:start w:val="1"/>
+      <w:numFmt w:val="bullet"/>
+      <w:lvlText w:val=""/>
+      <w:lvlJc w:val="left"/>
+      <w:pPr>
+        <w:ind w:left="5760" w:hanging="360"/>
+      </w:pPr>
+      <w:rPr>
+        <w:rFonts w:ascii="Symbol" w:hAnsi="Symbol" w:hint="default"/>
+      </w:rPr>
+    </w:lvl>
+    <w:lvl w:ilvl="4" w:tplc="0C0A0003" w:tentative="1">
+      <w:start w:val="1"/>
+      <w:numFmt w:val="bullet"/>
+      <w:lvlText w:val="o"/>
+      <w:lvlJc w:val="left"/>
+      <w:pPr>
+        <w:ind w:left="6480" w:hanging="360"/>
+      </w:pPr>
+      <w:rPr>
+        <w:rFonts w:ascii="Courier New" w:hAnsi="Courier New" w:cs="Courier New" w:hint="default"/>
+      </w:rPr>
+    </w:lvl>
+    <w:lvl w:ilvl="5" w:tplc="0C0A0005" w:tentative="1">
+      <w:start w:val="1"/>
+      <w:numFmt w:val="bullet"/>
+      <w:lvlText w:val=""/>
+      <w:lvlJc w:val="left"/>
+      <w:pPr>
+        <w:ind w:left="7200" w:hanging="360"/>
+      </w:pPr>
+      <w:rPr>
+        <w:rFonts w:ascii="Wingdings" w:hAnsi="Wingdings" w:hint="default"/>
+      </w:rPr>
+    </w:lvl>
+    <w:lvl w:ilvl="6" w:tplc="0C0A0001" w:tentative="1">
+      <w:start w:val="1"/>
+      <w:numFmt w:val="bullet"/>
+      <w:lvlText w:val=""/>
+      <w:lvlJc w:val="left"/>
+      <w:pPr>
+        <w:ind w:left="7920" w:hanging="360"/>
+      </w:pPr>
+      <w:rPr>
+        <w:rFonts w:ascii="Symbol" w:hAnsi="Symbol" w:hint="default"/>
+      </w:rPr>
+    </w:lvl>
+    <w:lvl w:ilvl="7" w:tplc="0C0A0003" w:tentative="1">
+      <w:start w:val="1"/>
+      <w:numFmt w:val="bullet"/>
+      <w:lvlText w:val="o"/>
+      <w:lvlJc w:val="left"/>
+      <w:pPr>
+        <w:ind w:left="8640" w:hanging="360"/>
+      </w:pPr>
+      <w:rPr>
+        <w:rFonts w:ascii="Courier New" w:hAnsi="Courier New" w:cs="Courier New" w:hint="default"/>
+      </w:rPr>
+    </w:lvl>
+    <w:lvl w:ilvl="8" w:tplc="0C0A0005" w:tentative="1">
+      <w:start w:val="1"/>
+      <w:numFmt w:val="bullet"/>
+      <w:lvlText w:val=""/>
+      <w:lvlJc w:val="left"/>
+      <w:pPr>
+        <w:ind w:left="9360" w:hanging="360"/>
+      </w:pPr>
+      <w:rPr>
+        <w:rFonts w:ascii="Wingdings" w:hAnsi="Wingdings" w:hint="default"/>
+      </w:rPr>
+    </w:lvl>
+  </w:abstractNum>
+  <w:abstractNum w:abstractNumId="13">
     <w:nsid w:val="5A4A1E41"/>
     <w:multiLevelType w:val="hybridMultilevel"/>
     <w:tmpl w:val="37C4E7C6"/>
@@ -34141,7 +35342,7 @@
       </w:pPr>
     </w:lvl>
   </w:abstractNum>
-  <w:abstractNum w:abstractNumId="9">
+  <w:abstractNum w:abstractNumId="14">
     <w:nsid w:val="5E6C1341"/>
     <w:multiLevelType w:val="multilevel"/>
     <w:tmpl w:val="D1B24E54"/>
@@ -34254,7 +35455,7 @@
       </w:rPr>
     </w:lvl>
   </w:abstractNum>
-  <w:abstractNum w:abstractNumId="10">
+  <w:abstractNum w:abstractNumId="15">
     <w:nsid w:val="5FD40B3E"/>
     <w:multiLevelType w:val="multilevel"/>
     <w:tmpl w:val="E2440BBC"/>
@@ -34367,7 +35568,120 @@
       </w:pPr>
     </w:lvl>
   </w:abstractNum>
-  <w:abstractNum w:abstractNumId="11">
+  <w:abstractNum w:abstractNumId="16">
+    <w:nsid w:val="613D31FA"/>
+    <w:multiLevelType w:val="hybridMultilevel"/>
+    <w:tmpl w:val="54523E4E"/>
+    <w:lvl w:ilvl="0" w:tplc="0C0A0001">
+      <w:start w:val="1"/>
+      <w:numFmt w:val="bullet"/>
+      <w:lvlText w:val=""/>
+      <w:lvlJc w:val="left"/>
+      <w:pPr>
+        <w:ind w:left="720" w:hanging="360"/>
+      </w:pPr>
+      <w:rPr>
+        <w:rFonts w:ascii="Symbol" w:hAnsi="Symbol" w:hint="default"/>
+      </w:rPr>
+    </w:lvl>
+    <w:lvl w:ilvl="1" w:tplc="0C0A0003" w:tentative="1">
+      <w:start w:val="1"/>
+      <w:numFmt w:val="bullet"/>
+      <w:lvlText w:val="o"/>
+      <w:lvlJc w:val="left"/>
+      <w:pPr>
+        <w:ind w:left="1440" w:hanging="360"/>
+      </w:pPr>
+      <w:rPr>
+        <w:rFonts w:ascii="Courier New" w:hAnsi="Courier New" w:cs="Courier New" w:hint="default"/>
+      </w:rPr>
+    </w:lvl>
+    <w:lvl w:ilvl="2" w:tplc="0C0A0005" w:tentative="1">
+      <w:start w:val="1"/>
+      <w:numFmt w:val="bullet"/>
+      <w:lvlText w:val=""/>
+      <w:lvlJc w:val="left"/>
+      <w:pPr>
+        <w:ind w:left="2160" w:hanging="360"/>
+      </w:pPr>
+      <w:rPr>
+        <w:rFonts w:ascii="Wingdings" w:hAnsi="Wingdings" w:hint="default"/>
+      </w:rPr>
+    </w:lvl>
+    <w:lvl w:ilvl="3" w:tplc="0C0A0001" w:tentative="1">
+      <w:start w:val="1"/>
+      <w:numFmt w:val="bullet"/>
+      <w:lvlText w:val=""/>
+      <w:lvlJc w:val="left"/>
+      <w:pPr>
+        <w:ind w:left="2880" w:hanging="360"/>
+      </w:pPr>
+      <w:rPr>
+        <w:rFonts w:ascii="Symbol" w:hAnsi="Symbol" w:hint="default"/>
+      </w:rPr>
+    </w:lvl>
+    <w:lvl w:ilvl="4" w:tplc="0C0A0003" w:tentative="1">
+      <w:start w:val="1"/>
+      <w:numFmt w:val="bullet"/>
+      <w:lvlText w:val="o"/>
+      <w:lvlJc w:val="left"/>
+      <w:pPr>
+        <w:ind w:left="3600" w:hanging="360"/>
+      </w:pPr>
+      <w:rPr>
+        <w:rFonts w:ascii="Courier New" w:hAnsi="Courier New" w:cs="Courier New" w:hint="default"/>
+      </w:rPr>
+    </w:lvl>
+    <w:lvl w:ilvl="5" w:tplc="0C0A0005" w:tentative="1">
+      <w:start w:val="1"/>
+      <w:numFmt w:val="bullet"/>
+      <w:lvlText w:val=""/>
+      <w:lvlJc w:val="left"/>
+      <w:pPr>
+        <w:ind w:left="4320" w:hanging="360"/>
+      </w:pPr>
+      <w:rPr>
+        <w:rFonts w:ascii="Wingdings" w:hAnsi="Wingdings" w:hint="default"/>
+      </w:rPr>
+    </w:lvl>
+    <w:lvl w:ilvl="6" w:tplc="0C0A0001" w:tentative="1">
+      <w:start w:val="1"/>
+      <w:numFmt w:val="bullet"/>
+      <w:lvlText w:val=""/>
+      <w:lvlJc w:val="left"/>
+      <w:pPr>
+        <w:ind w:left="5040" w:hanging="360"/>
+      </w:pPr>
+      <w:rPr>
+        <w:rFonts w:ascii="Symbol" w:hAnsi="Symbol" w:hint="default"/>
+      </w:rPr>
+    </w:lvl>
+    <w:lvl w:ilvl="7" w:tplc="0C0A0003" w:tentative="1">
+      <w:start w:val="1"/>
+      <w:numFmt w:val="bullet"/>
+      <w:lvlText w:val="o"/>
+      <w:lvlJc w:val="left"/>
+      <w:pPr>
+        <w:ind w:left="5760" w:hanging="360"/>
+      </w:pPr>
+      <w:rPr>
+        <w:rFonts w:ascii="Courier New" w:hAnsi="Courier New" w:cs="Courier New" w:hint="default"/>
+      </w:rPr>
+    </w:lvl>
+    <w:lvl w:ilvl="8" w:tplc="0C0A0005" w:tentative="1">
+      <w:start w:val="1"/>
+      <w:numFmt w:val="bullet"/>
+      <w:lvlText w:val=""/>
+      <w:lvlJc w:val="left"/>
+      <w:pPr>
+        <w:ind w:left="6480" w:hanging="360"/>
+      </w:pPr>
+      <w:rPr>
+        <w:rFonts w:ascii="Wingdings" w:hAnsi="Wingdings" w:hint="default"/>
+      </w:rPr>
+    </w:lvl>
+  </w:abstractNum>
+  <w:abstractNum w:abstractNumId="17">
     <w:nsid w:val="6345129F"/>
     <w:multiLevelType w:val="hybridMultilevel"/>
     <w:tmpl w:val="89DC34AC"/>
@@ -34457,7 +35771,7 @@
       </w:pPr>
     </w:lvl>
   </w:abstractNum>
-  <w:abstractNum w:abstractNumId="12">
+  <w:abstractNum w:abstractNumId="18">
     <w:nsid w:val="684447F8"/>
     <w:multiLevelType w:val="multilevel"/>
     <w:tmpl w:val="60A4E5F4"/>
@@ -34606,7 +35920,7 @@
       </w:rPr>
     </w:lvl>
   </w:abstractNum>
-  <w:abstractNum w:abstractNumId="13">
+  <w:abstractNum w:abstractNumId="19">
     <w:nsid w:val="69693727"/>
     <w:multiLevelType w:val="multilevel"/>
     <w:tmpl w:val="39700624"/>
@@ -34719,7 +36033,7 @@
       </w:rPr>
     </w:lvl>
   </w:abstractNum>
-  <w:abstractNum w:abstractNumId="14">
+  <w:abstractNum w:abstractNumId="20">
     <w:nsid w:val="6A591735"/>
     <w:multiLevelType w:val="multilevel"/>
     <w:tmpl w:val="EC82DD7E"/>
@@ -34868,7 +36182,7 @@
       </w:rPr>
     </w:lvl>
   </w:abstractNum>
-  <w:abstractNum w:abstractNumId="15">
+  <w:abstractNum w:abstractNumId="21">
     <w:nsid w:val="6AA207AF"/>
     <w:multiLevelType w:val="multilevel"/>
     <w:tmpl w:val="08CA94AA"/>
@@ -34980,17 +36294,17 @@
       </w:pPr>
     </w:lvl>
   </w:abstractNum>
-  <w:abstractNum w:abstractNumId="16">
-    <w:nsid w:val="73FD0656"/>
+  <w:abstractNum w:abstractNumId="22">
+    <w:nsid w:val="6E5F71DB"/>
     <w:multiLevelType w:val="hybridMultilevel"/>
-    <w:tmpl w:val="61684D36"/>
+    <w:tmpl w:val="545CB006"/>
     <w:lvl w:ilvl="0" w:tplc="0C0A0001">
       <w:start w:val="1"/>
       <w:numFmt w:val="bullet"/>
       <w:lvlText w:val=""/>
       <w:lvlJc w:val="left"/>
       <w:pPr>
-        <w:ind w:left="720" w:hanging="360"/>
+        <w:ind w:left="3600" w:hanging="360"/>
       </w:pPr>
       <w:rPr>
         <w:rFonts w:ascii="Symbol" w:hAnsi="Symbol" w:hint="default"/>
@@ -35002,7 +36316,7 @@
       <w:lvlText w:val="o"/>
       <w:lvlJc w:val="left"/>
       <w:pPr>
-        <w:ind w:left="1440" w:hanging="360"/>
+        <w:ind w:left="4320" w:hanging="360"/>
       </w:pPr>
       <w:rPr>
         <w:rFonts w:ascii="Courier New" w:hAnsi="Courier New" w:cs="Courier New" w:hint="default"/>
@@ -35014,7 +36328,7 @@
       <w:lvlText w:val=""/>
       <w:lvlJc w:val="left"/>
       <w:pPr>
-        <w:ind w:left="2160" w:hanging="360"/>
+        <w:ind w:left="5040" w:hanging="360"/>
       </w:pPr>
       <w:rPr>
         <w:rFonts w:ascii="Wingdings" w:hAnsi="Wingdings" w:hint="default"/>
@@ -35026,7 +36340,7 @@
       <w:lvlText w:val=""/>
       <w:lvlJc w:val="left"/>
       <w:pPr>
-        <w:ind w:left="2880" w:hanging="360"/>
+        <w:ind w:left="5760" w:hanging="360"/>
       </w:pPr>
       <w:rPr>
         <w:rFonts w:ascii="Symbol" w:hAnsi="Symbol" w:hint="default"/>
@@ -35038,7 +36352,7 @@
       <w:lvlText w:val="o"/>
       <w:lvlJc w:val="left"/>
       <w:pPr>
-        <w:ind w:left="3600" w:hanging="360"/>
+        <w:ind w:left="6480" w:hanging="360"/>
       </w:pPr>
       <w:rPr>
         <w:rFonts w:ascii="Courier New" w:hAnsi="Courier New" w:cs="Courier New" w:hint="default"/>
@@ -35050,7 +36364,7 @@
       <w:lvlText w:val=""/>
       <w:lvlJc w:val="left"/>
       <w:pPr>
-        <w:ind w:left="4320" w:hanging="360"/>
+        <w:ind w:left="7200" w:hanging="360"/>
       </w:pPr>
       <w:rPr>
         <w:rFonts w:ascii="Wingdings" w:hAnsi="Wingdings" w:hint="default"/>
@@ -35062,7 +36376,7 @@
       <w:lvlText w:val=""/>
       <w:lvlJc w:val="left"/>
       <w:pPr>
-        <w:ind w:left="5040" w:hanging="360"/>
+        <w:ind w:left="7920" w:hanging="360"/>
       </w:pPr>
       <w:rPr>
         <w:rFonts w:ascii="Symbol" w:hAnsi="Symbol" w:hint="default"/>
@@ -35074,7 +36388,7 @@
       <w:lvlText w:val="o"/>
       <w:lvlJc w:val="left"/>
       <w:pPr>
-        <w:ind w:left="5760" w:hanging="360"/>
+        <w:ind w:left="8640" w:hanging="360"/>
       </w:pPr>
       <w:rPr>
         <w:rFonts w:ascii="Courier New" w:hAnsi="Courier New" w:cs="Courier New" w:hint="default"/>
@@ -35086,6 +36400,119 @@
       <w:lvlText w:val=""/>
       <w:lvlJc w:val="left"/>
       <w:pPr>
+        <w:ind w:left="9360" w:hanging="360"/>
+      </w:pPr>
+      <w:rPr>
+        <w:rFonts w:ascii="Wingdings" w:hAnsi="Wingdings" w:hint="default"/>
+      </w:rPr>
+    </w:lvl>
+  </w:abstractNum>
+  <w:abstractNum w:abstractNumId="23">
+    <w:nsid w:val="73FD0656"/>
+    <w:multiLevelType w:val="hybridMultilevel"/>
+    <w:tmpl w:val="61684D36"/>
+    <w:lvl w:ilvl="0" w:tplc="0C0A0001">
+      <w:start w:val="1"/>
+      <w:numFmt w:val="bullet"/>
+      <w:lvlText w:val=""/>
+      <w:lvlJc w:val="left"/>
+      <w:pPr>
+        <w:ind w:left="720" w:hanging="360"/>
+      </w:pPr>
+      <w:rPr>
+        <w:rFonts w:ascii="Symbol" w:hAnsi="Symbol" w:hint="default"/>
+      </w:rPr>
+    </w:lvl>
+    <w:lvl w:ilvl="1" w:tplc="0C0A0003" w:tentative="1">
+      <w:start w:val="1"/>
+      <w:numFmt w:val="bullet"/>
+      <w:lvlText w:val="o"/>
+      <w:lvlJc w:val="left"/>
+      <w:pPr>
+        <w:ind w:left="1440" w:hanging="360"/>
+      </w:pPr>
+      <w:rPr>
+        <w:rFonts w:ascii="Courier New" w:hAnsi="Courier New" w:cs="Courier New" w:hint="default"/>
+      </w:rPr>
+    </w:lvl>
+    <w:lvl w:ilvl="2" w:tplc="0C0A0005" w:tentative="1">
+      <w:start w:val="1"/>
+      <w:numFmt w:val="bullet"/>
+      <w:lvlText w:val=""/>
+      <w:lvlJc w:val="left"/>
+      <w:pPr>
+        <w:ind w:left="2160" w:hanging="360"/>
+      </w:pPr>
+      <w:rPr>
+        <w:rFonts w:ascii="Wingdings" w:hAnsi="Wingdings" w:hint="default"/>
+      </w:rPr>
+    </w:lvl>
+    <w:lvl w:ilvl="3" w:tplc="0C0A0001" w:tentative="1">
+      <w:start w:val="1"/>
+      <w:numFmt w:val="bullet"/>
+      <w:lvlText w:val=""/>
+      <w:lvlJc w:val="left"/>
+      <w:pPr>
+        <w:ind w:left="2880" w:hanging="360"/>
+      </w:pPr>
+      <w:rPr>
+        <w:rFonts w:ascii="Symbol" w:hAnsi="Symbol" w:hint="default"/>
+      </w:rPr>
+    </w:lvl>
+    <w:lvl w:ilvl="4" w:tplc="0C0A0003" w:tentative="1">
+      <w:start w:val="1"/>
+      <w:numFmt w:val="bullet"/>
+      <w:lvlText w:val="o"/>
+      <w:lvlJc w:val="left"/>
+      <w:pPr>
+        <w:ind w:left="3600" w:hanging="360"/>
+      </w:pPr>
+      <w:rPr>
+        <w:rFonts w:ascii="Courier New" w:hAnsi="Courier New" w:cs="Courier New" w:hint="default"/>
+      </w:rPr>
+    </w:lvl>
+    <w:lvl w:ilvl="5" w:tplc="0C0A0005" w:tentative="1">
+      <w:start w:val="1"/>
+      <w:numFmt w:val="bullet"/>
+      <w:lvlText w:val=""/>
+      <w:lvlJc w:val="left"/>
+      <w:pPr>
+        <w:ind w:left="4320" w:hanging="360"/>
+      </w:pPr>
+      <w:rPr>
+        <w:rFonts w:ascii="Wingdings" w:hAnsi="Wingdings" w:hint="default"/>
+      </w:rPr>
+    </w:lvl>
+    <w:lvl w:ilvl="6" w:tplc="0C0A0001" w:tentative="1">
+      <w:start w:val="1"/>
+      <w:numFmt w:val="bullet"/>
+      <w:lvlText w:val=""/>
+      <w:lvlJc w:val="left"/>
+      <w:pPr>
+        <w:ind w:left="5040" w:hanging="360"/>
+      </w:pPr>
+      <w:rPr>
+        <w:rFonts w:ascii="Symbol" w:hAnsi="Symbol" w:hint="default"/>
+      </w:rPr>
+    </w:lvl>
+    <w:lvl w:ilvl="7" w:tplc="0C0A0003" w:tentative="1">
+      <w:start w:val="1"/>
+      <w:numFmt w:val="bullet"/>
+      <w:lvlText w:val="o"/>
+      <w:lvlJc w:val="left"/>
+      <w:pPr>
+        <w:ind w:left="5760" w:hanging="360"/>
+      </w:pPr>
+      <w:rPr>
+        <w:rFonts w:ascii="Courier New" w:hAnsi="Courier New" w:cs="Courier New" w:hint="default"/>
+      </w:rPr>
+    </w:lvl>
+    <w:lvl w:ilvl="8" w:tplc="0C0A0005" w:tentative="1">
+      <w:start w:val="1"/>
+      <w:numFmt w:val="bullet"/>
+      <w:lvlText w:val=""/>
+      <w:lvlJc w:val="left"/>
+      <w:pPr>
         <w:ind w:left="6480" w:hanging="360"/>
       </w:pPr>
       <w:rPr>
@@ -35094,13 +36521,13 @@
     </w:lvl>
   </w:abstractNum>
   <w:num w:numId="1">
-    <w:abstractNumId w:val="6"/>
+    <w:abstractNumId w:val="10"/>
   </w:num>
   <w:num w:numId="2">
-    <w:abstractNumId w:val="15"/>
+    <w:abstractNumId w:val="21"/>
   </w:num>
   <w:num w:numId="3">
-    <w:abstractNumId w:val="10"/>
+    <w:abstractNumId w:val="15"/>
     <w:lvlOverride w:ilvl="0">
       <w:lvl w:ilvl="0">
         <w:numFmt w:val="lowerLetter"/>
@@ -35110,7 +36537,7 @@
     </w:lvlOverride>
   </w:num>
   <w:num w:numId="4">
-    <w:abstractNumId w:val="2"/>
+    <w:abstractNumId w:val="6"/>
     <w:lvlOverride w:ilvl="0">
       <w:lvl w:ilvl="0">
         <w:numFmt w:val="lowerLetter"/>
@@ -35120,42 +36547,63 @@
     </w:lvlOverride>
   </w:num>
   <w:num w:numId="5">
+    <w:abstractNumId w:val="7"/>
+  </w:num>
+  <w:num w:numId="6">
+    <w:abstractNumId w:val="20"/>
+  </w:num>
+  <w:num w:numId="7">
+    <w:abstractNumId w:val="18"/>
+  </w:num>
+  <w:num w:numId="8">
+    <w:abstractNumId w:val="14"/>
+  </w:num>
+  <w:num w:numId="9">
+    <w:abstractNumId w:val="8"/>
+  </w:num>
+  <w:num w:numId="10">
+    <w:abstractNumId w:val="17"/>
+  </w:num>
+  <w:num w:numId="11">
+    <w:abstractNumId w:val="5"/>
+  </w:num>
+  <w:num w:numId="12">
+    <w:abstractNumId w:val="13"/>
+  </w:num>
+  <w:num w:numId="13">
+    <w:abstractNumId w:val="19"/>
+  </w:num>
+  <w:num w:numId="14">
+    <w:abstractNumId w:val="9"/>
+  </w:num>
+  <w:num w:numId="15">
+    <w:abstractNumId w:val="2"/>
+  </w:num>
+  <w:num w:numId="16">
+    <w:abstractNumId w:val="11"/>
+  </w:num>
+  <w:num w:numId="17">
+    <w:abstractNumId w:val="23"/>
+  </w:num>
+  <w:num w:numId="18">
+    <w:abstractNumId w:val="4"/>
+  </w:num>
+  <w:num w:numId="19">
+    <w:abstractNumId w:val="0"/>
+  </w:num>
+  <w:num w:numId="20">
     <w:abstractNumId w:val="3"/>
   </w:num>
-  <w:num w:numId="6">
-    <w:abstractNumId w:val="14"/>
+  <w:num w:numId="21">
+    <w:abstractNumId w:val="22"/>
   </w:num>
-  <w:num w:numId="7">
+  <w:num w:numId="22">
     <w:abstractNumId w:val="12"/>
   </w:num>
-  <w:num w:numId="8">
-    <w:abstractNumId w:val="9"/>
-  </w:num>
-  <w:num w:numId="9">
-    <w:abstractNumId w:val="4"/>
-  </w:num>
-  <w:num w:numId="10">
-    <w:abstractNumId w:val="11"/>
-  </w:num>
-  <w:num w:numId="11">
+  <w:num w:numId="23">
     <w:abstractNumId w:val="1"/>
   </w:num>
-  <w:num w:numId="12">
-    <w:abstractNumId w:val="8"/>
-  </w:num>
-  <w:num w:numId="13">
-    <w:abstractNumId w:val="13"/>
-  </w:num>
-  <w:num w:numId="14">
-    <w:abstractNumId w:val="5"/>
-  </w:num>
-  <w:num w:numId="15">
-    <w:abstractNumId w:val="0"/>
-  </w:num>
-  <w:num w:numId="16">
-    <w:abstractNumId w:val="7"/>
-  </w:num>
-  <w:num w:numId="17">
+  <w:num w:numId="24">
     <w:abstractNumId w:val="16"/>
   </w:num>
 </w:numbering>
@@ -36045,7 +37493,7 @@
 </file>
 
 <file path=customXml/itemProps1.xml><?xml version="1.0" encoding="utf-8"?>
-<ds:datastoreItem xmlns:ds="http://schemas.openxmlformats.org/officeDocument/2006/customXml" ds:itemID="{64D4BDA5-1E5D-4390-BCF0-FA4A2FDE3759}">
+<ds:datastoreItem xmlns:ds="http://schemas.openxmlformats.org/officeDocument/2006/customXml" ds:itemID="{A9856C3F-F3FC-4E95-AACC-283201349DB2}">
   <ds:schemaRefs>
     <ds:schemaRef ds:uri="http://schemas.openxmlformats.org/officeDocument/2006/bibliography"/>
   </ds:schemaRefs>

</xml_diff>